<commit_message>
note: ocsp path now is testing.
</commit_message>
<xml_diff>
--- a/Doc/Linux/PHP/docs/Описание KalkanCryptPHP.docx
+++ b/Doc/Linux/PHP/docs/Описание KalkanCryptPHP.docx
@@ -257,7 +257,7 @@
           </mc:Choice>
           <mc:Fallback>
             <w:pict>
-              <v:line w14:anchorId="29FF857F" id="Прямая соединительная линия 2" o:spid="_x0000_s1026" style="position:absolute;z-index:251659264;visibility:visible;mso-wrap-style:square;mso-width-percent:0;mso-height-percent:0;mso-wrap-distance-left:9pt;mso-wrap-distance-top:0;mso-wrap-distance-right:9pt;mso-wrap-distance-bottom:0;mso-position-horizontal:absolute;mso-position-horizontal-relative:text;mso-position-vertical:absolute;mso-position-vertical-relative:text;mso-width-percent:0;mso-height-percent:0;mso-width-relative:page;mso-height-relative:page" from="-13.85pt,9pt" to="492.95pt,9pt" o:gfxdata="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" filled="t" strokecolor="#76923c" strokeweight="3pt">
+              <v:line w14:anchorId="43C683E5" id="Прямая соединительная линия 2" o:spid="_x0000_s1026" style="position:absolute;z-index:251659264;visibility:visible;mso-wrap-style:square;mso-width-percent:0;mso-height-percent:0;mso-wrap-distance-left:9pt;mso-wrap-distance-top:0;mso-wrap-distance-right:9pt;mso-wrap-distance-bottom:0;mso-position-horizontal:absolute;mso-position-horizontal-relative:text;mso-position-vertical:absolute;mso-position-vertical-relative:text;mso-width-percent:0;mso-height-percent:0;mso-width-relative:page;mso-height-relative:page" from="-13.85pt,9pt" to="492.95pt,9pt" o:gfxdata="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" filled="t" strokecolor="#76923c" strokeweight="3pt">
                 <o:lock v:ext="edit" shapetype="f"/>
               </v:line>
             </w:pict>
@@ -335,7 +335,7 @@
           </mc:Choice>
           <mc:Fallback>
             <w:pict>
-              <v:rect w14:anchorId="58EC7158" id="Прямоугольник 1" o:spid="_x0000_s1026" style="width:493.05pt;height:99.65pt;visibility:visible;mso-wrap-style:square;mso-left-percent:-10001;mso-top-percent:-10001;mso-position-horizontal:absolute;mso-position-horizontal-relative:char;mso-position-vertical:absolute;mso-position-vertical-relative:line;mso-left-percent:-10001;mso-top-percent:-10001;v-text-anchor:top" o:gfxdata="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" stroked="f">
+              <v:rect w14:anchorId="563974D4" id="Прямоугольник 1" o:spid="_x0000_s1026" style="width:493.05pt;height:99.65pt;visibility:visible;mso-wrap-style:square;mso-left-percent:-10001;mso-top-percent:-10001;mso-position-horizontal:absolute;mso-position-horizontal-relative:char;mso-position-vertical:absolute;mso-position-vertical-relative:line;mso-left-percent:-10001;mso-top-percent:-10001;v-text-anchor:top" o:gfxdata="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" stroked="f">
                 <v:fill r:id="rId9" o:title="" recolor="t" rotate="t" type="frame"/>
                 <v:path arrowok="t"/>
                 <w10:anchorlock/>
@@ -5953,6 +5953,553 @@
                 </w:p>
               </w:tc>
             </w:tr>
+            <w:tr>
+              <w:tc>
+                <w:tcPr>
+                  <w:tcW w:w="3823" w:type="dxa"/>
+                </w:tcPr>
+                <w:p>
+                  <w:pPr>
+                    <w:autoSpaceDE w:val="0"/>
+                    <w:autoSpaceDN w:val="0"/>
+                    <w:adjustRightInd w:val="0"/>
+                    <w:rPr>
+                      <w:rFonts w:ascii="Consolas" w:hAnsi="Consolas" w:cs="Consolas"/>
+                      <w:b/>
+                      <w:color w:val="000000"/>
+                      <w:sz w:val="19"/>
+                      <w:szCs w:val="19"/>
+                      <w:lang w:val="en-US"/>
+                    </w:rPr>
+                  </w:pPr>
+                  <w:r>
+                    <w:rPr>
+                      <w:rFonts w:ascii="Consolas" w:hAnsi="Consolas" w:cs="Consolas"/>
+                      <w:b/>
+                      <w:color w:val="000000"/>
+                      <w:sz w:val="19"/>
+                      <w:szCs w:val="19"/>
+                      <w:lang w:val="en-US"/>
+                    </w:rPr>
+                    <w:t>KC_CERTPROP_PUBKEY</w:t>
+                  </w:r>
+                  <w:r>
+                    <w:rPr>
+                      <w:rFonts w:ascii="Consolas" w:hAnsi="Consolas" w:cs="Consolas"/>
+                      <w:b/>
+                      <w:color w:val="000000"/>
+                      <w:sz w:val="19"/>
+                      <w:szCs w:val="19"/>
+                      <w:lang w:val="en-US"/>
+                    </w:rPr>
+                    <w:tab/>
+                  </w:r>
+                </w:p>
+              </w:tc>
+              <w:tc>
+                <w:tcPr>
+                  <w:tcW w:w="1275" w:type="dxa"/>
+                </w:tcPr>
+                <w:p>
+                  <w:pPr>
+                    <w:autoSpaceDE w:val="0"/>
+                    <w:autoSpaceDN w:val="0"/>
+                    <w:adjustRightInd w:val="0"/>
+                    <w:rPr>
+                      <w:rFonts w:ascii="Consolas" w:hAnsi="Consolas" w:cs="Consolas"/>
+                      <w:color w:val="000000"/>
+                      <w:sz w:val="19"/>
+                      <w:szCs w:val="19"/>
+                      <w:lang w:val="en-US"/>
+                    </w:rPr>
+                  </w:pPr>
+                  <w:r>
+                    <w:rPr>
+                      <w:rFonts w:ascii="Consolas" w:hAnsi="Consolas" w:cs="Consolas"/>
+                      <w:color w:val="000000"/>
+                      <w:sz w:val="19"/>
+                      <w:szCs w:val="19"/>
+                      <w:lang w:val="en-US"/>
+                    </w:rPr>
+                    <w:t>0x0000081</w:t>
+                  </w:r>
+                  <w:r>
+                    <w:rPr>
+                      <w:rFonts w:ascii="Consolas" w:hAnsi="Consolas" w:cs="Consolas"/>
+                      <w:color w:val="000000"/>
+                      <w:sz w:val="19"/>
+                      <w:szCs w:val="19"/>
+                      <w:lang w:val="en-US"/>
+                    </w:rPr>
+                    <w:t>d</w:t>
+                  </w:r>
+                </w:p>
+              </w:tc>
+              <w:tc>
+                <w:tcPr>
+                  <w:tcW w:w="4253" w:type="dxa"/>
+                </w:tcPr>
+                <w:p>
+                  <w:pPr>
+                    <w:autoSpaceDE w:val="0"/>
+                    <w:autoSpaceDN w:val="0"/>
+                    <w:adjustRightInd w:val="0"/>
+                    <w:rPr>
+                      <w:rFonts w:ascii="Consolas" w:hAnsi="Consolas" w:cs="Consolas"/>
+                      <w:color w:val="000000"/>
+                      <w:sz w:val="19"/>
+                      <w:szCs w:val="19"/>
+                    </w:rPr>
+                  </w:pPr>
+                  <w:r>
+                    <w:rPr>
+                      <w:rFonts w:ascii="Consolas" w:hAnsi="Consolas" w:cs="Consolas"/>
+                      <w:color w:val="000000"/>
+                      <w:sz w:val="19"/>
+                      <w:szCs w:val="19"/>
+                    </w:rPr>
+                    <w:t>Получение открытого ключа</w:t>
+                  </w:r>
+                </w:p>
+              </w:tc>
+            </w:tr>
+            <w:tr>
+              <w:tc>
+                <w:tcPr>
+                  <w:tcW w:w="3823" w:type="dxa"/>
+                </w:tcPr>
+                <w:p>
+                  <w:pPr>
+                    <w:autoSpaceDE w:val="0"/>
+                    <w:autoSpaceDN w:val="0"/>
+                    <w:adjustRightInd w:val="0"/>
+                    <w:rPr>
+                      <w:rFonts w:ascii="Consolas" w:hAnsi="Consolas" w:cs="Consolas"/>
+                      <w:b/>
+                      <w:color w:val="000000"/>
+                      <w:sz w:val="19"/>
+                      <w:szCs w:val="19"/>
+                      <w:lang w:val="en-US"/>
+                    </w:rPr>
+                  </w:pPr>
+                  <w:r>
+                    <w:rPr>
+                      <w:rFonts w:ascii="Consolas" w:hAnsi="Consolas" w:cs="Consolas"/>
+                      <w:b/>
+                      <w:color w:val="000000"/>
+                      <w:sz w:val="19"/>
+                      <w:szCs w:val="19"/>
+                      <w:lang w:val="en-US"/>
+                    </w:rPr>
+                    <w:t>KC_CERTPROP_POLICIES_ID</w:t>
+                  </w:r>
+                </w:p>
+              </w:tc>
+              <w:tc>
+                <w:tcPr>
+                  <w:tcW w:w="1275" w:type="dxa"/>
+                </w:tcPr>
+                <w:p>
+                  <w:pPr>
+                    <w:autoSpaceDE w:val="0"/>
+                    <w:autoSpaceDN w:val="0"/>
+                    <w:adjustRightInd w:val="0"/>
+                    <w:rPr>
+                      <w:rFonts w:ascii="Consolas" w:hAnsi="Consolas" w:cs="Consolas"/>
+                      <w:color w:val="000000"/>
+                      <w:sz w:val="19"/>
+                      <w:szCs w:val="19"/>
+                      <w:lang w:val="en-US"/>
+                    </w:rPr>
+                  </w:pPr>
+                  <w:r>
+                    <w:rPr>
+                      <w:rFonts w:ascii="Consolas" w:hAnsi="Consolas" w:cs="Consolas"/>
+                      <w:color w:val="000000"/>
+                      <w:sz w:val="19"/>
+                      <w:szCs w:val="19"/>
+                      <w:lang w:val="en-US"/>
+                    </w:rPr>
+                    <w:t>0x0000081</w:t>
+                  </w:r>
+                  <w:r>
+                    <w:rPr>
+                      <w:rFonts w:ascii="Consolas" w:hAnsi="Consolas" w:cs="Consolas"/>
+                      <w:color w:val="000000"/>
+                      <w:sz w:val="19"/>
+                      <w:szCs w:val="19"/>
+                      <w:lang w:val="en-US"/>
+                    </w:rPr>
+                    <w:t>e</w:t>
+                  </w:r>
+                </w:p>
+              </w:tc>
+              <w:tc>
+                <w:tcPr>
+                  <w:tcW w:w="4253" w:type="dxa"/>
+                </w:tcPr>
+                <w:p>
+                  <w:pPr>
+                    <w:autoSpaceDE w:val="0"/>
+                    <w:autoSpaceDN w:val="0"/>
+                    <w:adjustRightInd w:val="0"/>
+                    <w:rPr>
+                      <w:rFonts w:ascii="Consolas" w:hAnsi="Consolas" w:cs="Consolas"/>
+                      <w:color w:val="000000"/>
+                      <w:sz w:val="19"/>
+                      <w:szCs w:val="19"/>
+                    </w:rPr>
+                  </w:pPr>
+                  <w:r>
+                    <w:rPr>
+                      <w:rFonts w:ascii="Consolas" w:hAnsi="Consolas" w:cs="Consolas"/>
+                      <w:color w:val="000000"/>
+                      <w:sz w:val="19"/>
+                      <w:szCs w:val="19"/>
+                    </w:rPr>
+                    <w:t>Получение идентификатора политики сертификата</w:t>
+                  </w:r>
+                </w:p>
+              </w:tc>
+            </w:tr>
+            <w:tr>
+              <w:tc>
+                <w:tcPr>
+                  <w:tcW w:w="3823" w:type="dxa"/>
+                </w:tcPr>
+                <w:p>
+                  <w:pPr>
+                    <w:autoSpaceDE w:val="0"/>
+                    <w:autoSpaceDN w:val="0"/>
+                    <w:adjustRightInd w:val="0"/>
+                    <w:rPr>
+                      <w:rFonts w:ascii="Consolas" w:hAnsi="Consolas" w:cs="Consolas"/>
+                      <w:b/>
+                      <w:color w:val="000000"/>
+                      <w:sz w:val="19"/>
+                      <w:szCs w:val="19"/>
+                      <w:lang w:val="en-US"/>
+                    </w:rPr>
+                  </w:pPr>
+                  <w:r>
+                    <w:rPr>
+                      <w:rFonts w:ascii="Consolas" w:hAnsi="Consolas" w:cs="Consolas"/>
+                      <w:b/>
+                      <w:color w:val="000000"/>
+                      <w:sz w:val="19"/>
+                      <w:szCs w:val="19"/>
+                      <w:lang w:val="en-US"/>
+                    </w:rPr>
+                    <w:t xml:space="preserve">KC_CERTPROP_OCSP </w:t>
+                  </w:r>
+                </w:p>
+              </w:tc>
+              <w:tc>
+                <w:tcPr>
+                  <w:tcW w:w="1275" w:type="dxa"/>
+                </w:tcPr>
+                <w:p>
+                  <w:pPr>
+                    <w:autoSpaceDE w:val="0"/>
+                    <w:autoSpaceDN w:val="0"/>
+                    <w:adjustRightInd w:val="0"/>
+                    <w:rPr>
+                      <w:rFonts w:ascii="Consolas" w:hAnsi="Consolas" w:cs="Consolas"/>
+                      <w:color w:val="000000"/>
+                      <w:sz w:val="19"/>
+                      <w:szCs w:val="19"/>
+                      <w:lang w:val="en-US"/>
+                    </w:rPr>
+                  </w:pPr>
+                  <w:r>
+                    <w:rPr>
+                      <w:rFonts w:ascii="Consolas" w:hAnsi="Consolas" w:cs="Consolas"/>
+                      <w:color w:val="000000"/>
+                      <w:sz w:val="19"/>
+                      <w:szCs w:val="19"/>
+                      <w:lang w:val="en-US"/>
+                    </w:rPr>
+                    <w:t>0x0000081f</w:t>
+                  </w:r>
+                </w:p>
+              </w:tc>
+              <w:tc>
+                <w:tcPr>
+                  <w:tcW w:w="4253" w:type="dxa"/>
+                </w:tcPr>
+                <w:p>
+                  <w:pPr>
+                    <w:autoSpaceDE w:val="0"/>
+                    <w:autoSpaceDN w:val="0"/>
+                    <w:adjustRightInd w:val="0"/>
+                    <w:rPr>
+                      <w:rFonts w:ascii="Consolas" w:hAnsi="Consolas" w:cs="Consolas"/>
+                      <w:color w:val="000000"/>
+                      <w:sz w:val="19"/>
+                      <w:szCs w:val="19"/>
+                      <w:lang w:val="en-US"/>
+                    </w:rPr>
+                  </w:pPr>
+                  <w:r>
+                    <w:rPr>
+                      <w:rFonts w:ascii="MS Shell Dlg 2" w:hAnsi="MS Shell Dlg 2" w:cs="MS Shell Dlg 2"/>
+                      <w:sz w:val="17"/>
+                      <w:szCs w:val="17"/>
+                    </w:rPr>
+                    <w:t>Получение URL-а</w:t>
+                  </w:r>
+                  <w:r>
+                    <w:rPr>
+                      <w:rFonts w:ascii="Consolas" w:hAnsi="Consolas" w:cs="Consolas"/>
+                      <w:color w:val="000000"/>
+                      <w:sz w:val="19"/>
+                      <w:szCs w:val="19"/>
+                    </w:rPr>
+                    <w:t xml:space="preserve">дреса </w:t>
+                  </w:r>
+                  <w:r>
+                    <w:rPr>
+                      <w:rFonts w:ascii="Consolas" w:hAnsi="Consolas" w:cs="Consolas"/>
+                      <w:color w:val="000000"/>
+                      <w:sz w:val="19"/>
+                      <w:szCs w:val="19"/>
+                      <w:lang w:val="en-US"/>
+                    </w:rPr>
+                    <w:t>OCSP</w:t>
+                  </w:r>
+                </w:p>
+              </w:tc>
+            </w:tr>
+            <w:tr>
+              <w:tc>
+                <w:tcPr>
+                  <w:tcW w:w="3823" w:type="dxa"/>
+                </w:tcPr>
+                <w:p>
+                  <w:pPr>
+                    <w:autoSpaceDE w:val="0"/>
+                    <w:autoSpaceDN w:val="0"/>
+                    <w:adjustRightInd w:val="0"/>
+                    <w:rPr>
+                      <w:rFonts w:ascii="Consolas" w:hAnsi="Consolas" w:cs="Consolas"/>
+                      <w:b/>
+                      <w:color w:val="000000"/>
+                      <w:sz w:val="19"/>
+                      <w:szCs w:val="19"/>
+                      <w:lang w:val="en-US"/>
+                    </w:rPr>
+                  </w:pPr>
+                  <w:r>
+                    <w:rPr>
+                      <w:rFonts w:ascii="Consolas" w:hAnsi="Consolas" w:cs="Consolas"/>
+                      <w:b/>
+                      <w:color w:val="000000"/>
+                      <w:sz w:val="19"/>
+                      <w:szCs w:val="19"/>
+                      <w:lang w:val="en-US"/>
+                    </w:rPr>
+                    <w:t>KC_CERTPROP_GET_CRL</w:t>
+                  </w:r>
+                </w:p>
+              </w:tc>
+              <w:tc>
+                <w:tcPr>
+                  <w:tcW w:w="1275" w:type="dxa"/>
+                </w:tcPr>
+                <w:p>
+                  <w:pPr>
+                    <w:autoSpaceDE w:val="0"/>
+                    <w:autoSpaceDN w:val="0"/>
+                    <w:adjustRightInd w:val="0"/>
+                    <w:rPr>
+                      <w:rFonts w:ascii="Consolas" w:hAnsi="Consolas" w:cs="Consolas"/>
+                      <w:color w:val="000000"/>
+                      <w:sz w:val="19"/>
+                      <w:szCs w:val="19"/>
+                      <w:lang w:val="en-US"/>
+                    </w:rPr>
+                  </w:pPr>
+                  <w:r>
+                    <w:rPr>
+                      <w:rFonts w:ascii="Consolas" w:hAnsi="Consolas" w:cs="Consolas"/>
+                      <w:color w:val="000000"/>
+                      <w:sz w:val="19"/>
+                      <w:szCs w:val="19"/>
+                      <w:lang w:val="en-US"/>
+                    </w:rPr>
+                    <w:t>0x00000820</w:t>
+                  </w:r>
+                </w:p>
+              </w:tc>
+              <w:tc>
+                <w:tcPr>
+                  <w:tcW w:w="4253" w:type="dxa"/>
+                </w:tcPr>
+                <w:p>
+                  <w:pPr>
+                    <w:autoSpaceDE w:val="0"/>
+                    <w:autoSpaceDN w:val="0"/>
+                    <w:adjustRightInd w:val="0"/>
+                    <w:rPr>
+                      <w:rFonts w:ascii="Consolas" w:hAnsi="Consolas" w:cs="Consolas"/>
+                      <w:color w:val="000000"/>
+                      <w:sz w:val="19"/>
+                      <w:szCs w:val="19"/>
+                      <w:lang w:val="en-US"/>
+                    </w:rPr>
+                  </w:pPr>
+                  <w:r>
+                    <w:rPr>
+                      <w:rFonts w:ascii="MS Shell Dlg 2" w:hAnsi="MS Shell Dlg 2" w:cs="MS Shell Dlg 2"/>
+                      <w:sz w:val="17"/>
+                      <w:szCs w:val="17"/>
+                    </w:rPr>
+                    <w:t>Получение URL-а</w:t>
+                  </w:r>
+                  <w:r>
+                    <w:rPr>
+                      <w:rFonts w:ascii="Consolas" w:hAnsi="Consolas" w:cs="Consolas"/>
+                      <w:color w:val="000000"/>
+                      <w:sz w:val="19"/>
+                      <w:szCs w:val="19"/>
+                    </w:rPr>
+                    <w:t xml:space="preserve">дреса </w:t>
+                  </w:r>
+                  <w:r>
+                    <w:rPr>
+                      <w:rFonts w:ascii="MS Shell Dlg 2" w:hAnsi="MS Shell Dlg 2" w:cs="MS Shell Dlg 2"/>
+                      <w:sz w:val="17"/>
+                      <w:szCs w:val="17"/>
+                      <w:lang w:val="en-US"/>
+                    </w:rPr>
+                    <w:t>CRL</w:t>
+                  </w:r>
+                </w:p>
+              </w:tc>
+            </w:tr>
+            <w:tr>
+              <w:tc>
+                <w:tcPr>
+                  <w:tcW w:w="3823" w:type="dxa"/>
+                </w:tcPr>
+                <w:p>
+                  <w:pPr>
+                    <w:autoSpaceDE w:val="0"/>
+                    <w:autoSpaceDN w:val="0"/>
+                    <w:adjustRightInd w:val="0"/>
+                    <w:rPr>
+                      <w:rFonts w:ascii="Consolas" w:hAnsi="Consolas" w:cs="Consolas"/>
+                      <w:b/>
+                      <w:color w:val="000000"/>
+                      <w:sz w:val="19"/>
+                      <w:szCs w:val="19"/>
+                      <w:lang w:val="en-US"/>
+                    </w:rPr>
+                  </w:pPr>
+                  <w:r>
+                    <w:rPr>
+                      <w:rFonts w:ascii="Consolas" w:hAnsi="Consolas" w:cs="Consolas"/>
+                      <w:b/>
+                      <w:color w:val="000000"/>
+                      <w:sz w:val="19"/>
+                      <w:szCs w:val="19"/>
+                      <w:lang w:val="en-US"/>
+                    </w:rPr>
+                    <w:t>KC_CERTPROP_GET_DELTA_CRL</w:t>
+                  </w:r>
+                </w:p>
+              </w:tc>
+              <w:tc>
+                <w:tcPr>
+                  <w:tcW w:w="1275" w:type="dxa"/>
+                </w:tcPr>
+                <w:p>
+                  <w:pPr>
+                    <w:autoSpaceDE w:val="0"/>
+                    <w:autoSpaceDN w:val="0"/>
+                    <w:adjustRightInd w:val="0"/>
+                    <w:rPr>
+                      <w:rFonts w:ascii="Consolas" w:hAnsi="Consolas" w:cs="Consolas"/>
+                      <w:color w:val="000000"/>
+                      <w:sz w:val="19"/>
+                      <w:szCs w:val="19"/>
+                      <w:lang w:val="en-US"/>
+                    </w:rPr>
+                  </w:pPr>
+                  <w:r>
+                    <w:rPr>
+                      <w:rFonts w:ascii="Consolas" w:hAnsi="Consolas" w:cs="Consolas"/>
+                      <w:color w:val="000000"/>
+                      <w:sz w:val="19"/>
+                      <w:szCs w:val="19"/>
+                      <w:lang w:val="en-US"/>
+                    </w:rPr>
+                    <w:t>0x00000821</w:t>
+                  </w:r>
+                </w:p>
+              </w:tc>
+              <w:tc>
+                <w:tcPr>
+                  <w:tcW w:w="4253" w:type="dxa"/>
+                </w:tcPr>
+                <w:p>
+                  <w:pPr>
+                    <w:autoSpaceDE w:val="0"/>
+                    <w:autoSpaceDN w:val="0"/>
+                    <w:adjustRightInd w:val="0"/>
+                    <w:rPr>
+                      <w:rFonts w:ascii="Consolas" w:hAnsi="Consolas" w:cs="Consolas"/>
+                      <w:color w:val="000000"/>
+                      <w:sz w:val="19"/>
+                      <w:szCs w:val="19"/>
+                    </w:rPr>
+                  </w:pPr>
+                  <w:r>
+                    <w:rPr>
+                      <w:rFonts w:ascii="MS Shell Dlg 2" w:hAnsi="MS Shell Dlg 2" w:cs="MS Shell Dlg 2"/>
+                      <w:sz w:val="17"/>
+                      <w:szCs w:val="17"/>
+                    </w:rPr>
+                    <w:t>Получение URL-а</w:t>
+                  </w:r>
+                  <w:r>
+                    <w:rPr>
+                      <w:rFonts w:ascii="Consolas" w:hAnsi="Consolas" w:cs="Consolas"/>
+                      <w:color w:val="000000"/>
+                      <w:sz w:val="19"/>
+                      <w:szCs w:val="19"/>
+                    </w:rPr>
+                    <w:t xml:space="preserve">дреса </w:t>
+                  </w:r>
+                  <w:r>
+                    <w:rPr>
+                      <w:rFonts w:ascii="MS Shell Dlg 2" w:hAnsi="MS Shell Dlg 2" w:cs="MS Shell Dlg 2"/>
+                      <w:sz w:val="17"/>
+                      <w:szCs w:val="17"/>
+                      <w:lang w:val="en-US"/>
+                    </w:rPr>
+                    <w:t>delta</w:t>
+                  </w:r>
+                  <w:r>
+                    <w:rPr>
+                      <w:rFonts w:ascii="MS Shell Dlg 2" w:hAnsi="MS Shell Dlg 2" w:cs="MS Shell Dlg 2"/>
+                      <w:sz w:val="17"/>
+                      <w:szCs w:val="17"/>
+                    </w:rPr>
+                    <w:t xml:space="preserve"> </w:t>
+                  </w:r>
+                  <w:r>
+                    <w:rPr>
+                      <w:rFonts w:ascii="MS Shell Dlg 2" w:hAnsi="MS Shell Dlg 2" w:cs="MS Shell Dlg 2"/>
+                      <w:sz w:val="17"/>
+                      <w:szCs w:val="17"/>
+                      <w:lang w:val="en-US"/>
+                    </w:rPr>
+                    <w:t>CRL</w:t>
+                  </w:r>
+                </w:p>
+              </w:tc>
+            </w:tr>
           </w:tbl>
           <w:p>
             <w:pPr>
@@ -5963,7 +6510,6 @@
                 <w:bCs/>
                 <w:iCs/>
                 <w:sz w:val="20"/>
-                <w:lang w:val="en-US"/>
               </w:rPr>
             </w:pPr>
           </w:p>
@@ -7776,6 +8322,558 @@
                 </w:p>
               </w:tc>
             </w:tr>
+            <w:tr>
+              <w:tc>
+                <w:tcPr>
+                  <w:tcW w:w="2410" w:type="dxa"/>
+                </w:tcPr>
+                <w:p>
+                  <w:pPr>
+                    <w:autoSpaceDE w:val="0"/>
+                    <w:autoSpaceDN w:val="0"/>
+                    <w:adjustRightInd w:val="0"/>
+                    <w:rPr>
+                      <w:rFonts w:ascii="Consolas" w:hAnsi="Consolas" w:cs="Consolas"/>
+                      <w:color w:val="000000"/>
+                      <w:sz w:val="19"/>
+                      <w:szCs w:val="19"/>
+                      <w:lang w:val="en-US"/>
+                    </w:rPr>
+                  </w:pPr>
+                  <w:r>
+                    <w:rPr>
+                      <w:rFonts w:ascii="Consolas" w:hAnsi="Consolas" w:cs="Consolas"/>
+                      <w:b/>
+                      <w:color w:val="000000"/>
+                      <w:sz w:val="19"/>
+                      <w:szCs w:val="19"/>
+                      <w:lang w:val="en-US"/>
+                    </w:rPr>
+                    <w:t>KC_IN_FILE</w:t>
+                  </w:r>
+                </w:p>
+              </w:tc>
+              <w:tc>
+                <w:tcPr>
+                  <w:tcW w:w="1418" w:type="dxa"/>
+                </w:tcPr>
+                <w:p>
+                  <w:pPr>
+                    <w:autoSpaceDE w:val="0"/>
+                    <w:autoSpaceDN w:val="0"/>
+                    <w:adjustRightInd w:val="0"/>
+                    <w:rPr>
+                      <w:rFonts w:ascii="Consolas" w:hAnsi="Consolas" w:cs="Consolas"/>
+                      <w:color w:val="000000"/>
+                      <w:sz w:val="19"/>
+                      <w:szCs w:val="19"/>
+                      <w:lang w:val="en-US"/>
+                    </w:rPr>
+                  </w:pPr>
+                  <w:r>
+                    <w:rPr>
+                      <w:rFonts w:ascii="Consolas" w:hAnsi="Consolas" w:cs="Consolas"/>
+                      <w:color w:val="000000"/>
+                      <w:sz w:val="19"/>
+                      <w:szCs w:val="19"/>
+                      <w:lang w:val="en-US"/>
+                    </w:rPr>
+                    <w:t>0x00008000</w:t>
+                  </w:r>
+                </w:p>
+              </w:tc>
+              <w:tc>
+                <w:tcPr>
+                  <w:tcW w:w="5528" w:type="dxa"/>
+                </w:tcPr>
+                <w:p>
+                  <w:pPr>
+                    <w:autoSpaceDE w:val="0"/>
+                    <w:autoSpaceDN w:val="0"/>
+                    <w:adjustRightInd w:val="0"/>
+                    <w:rPr>
+                      <w:rFonts w:ascii="Consolas" w:hAnsi="Consolas" w:cs="Consolas"/>
+                      <w:color w:val="000000"/>
+                      <w:sz w:val="19"/>
+                      <w:szCs w:val="19"/>
+                    </w:rPr>
+                  </w:pPr>
+                  <w:r>
+                    <w:rPr>
+                      <w:rFonts w:ascii="Consolas" w:hAnsi="Consolas" w:cs="Consolas"/>
+                      <w:color w:val="000000"/>
+                      <w:sz w:val="19"/>
+                      <w:szCs w:val="19"/>
+                    </w:rPr>
+                    <w:t>Использовать, е</w:t>
+                  </w:r>
+                  <w:r>
+                    <w:rPr>
+                      <w:rFonts w:ascii="Consolas" w:hAnsi="Consolas" w:cs="Consolas"/>
+                      <w:color w:val="000000"/>
+                      <w:sz w:val="19"/>
+                      <w:szCs w:val="19"/>
+                    </w:rPr>
+                    <w:t xml:space="preserve">сли параметр </w:t>
+                  </w:r>
+                  <w:proofErr w:type="spellStart"/>
+                  <w:r>
+                    <w:rPr>
+                      <w:rFonts w:ascii="Consolas" w:hAnsi="Consolas" w:cs="Consolas"/>
+                      <w:color w:val="000000"/>
+                      <w:sz w:val="19"/>
+                      <w:szCs w:val="19"/>
+                    </w:rPr>
+                    <w:t>inData</w:t>
+                  </w:r>
+                  <w:proofErr w:type="spellEnd"/>
+                  <w:r>
+                    <w:rPr>
+                      <w:rFonts w:ascii="Consolas" w:hAnsi="Consolas" w:cs="Consolas"/>
+                      <w:color w:val="000000"/>
+                      <w:sz w:val="19"/>
+                      <w:szCs w:val="19"/>
+                    </w:rPr>
+                    <w:t>/</w:t>
+                  </w:r>
+                  <w:proofErr w:type="spellStart"/>
+                  <w:r>
+                    <w:rPr>
+                      <w:rFonts w:ascii="Consolas" w:hAnsi="Consolas" w:cs="Consolas"/>
+                      <w:color w:val="000000"/>
+                      <w:sz w:val="19"/>
+                      <w:szCs w:val="19"/>
+                      <w:lang w:val="en-US"/>
+                    </w:rPr>
+                    <w:t>outData</w:t>
+                  </w:r>
+                  <w:proofErr w:type="spellEnd"/>
+                  <w:r>
+                    <w:rPr>
+                      <w:rFonts w:ascii="Consolas" w:hAnsi="Consolas" w:cs="Consolas"/>
+                      <w:color w:val="000000"/>
+                      <w:sz w:val="19"/>
+                      <w:szCs w:val="19"/>
+                    </w:rPr>
+                    <w:t xml:space="preserve"> содержит абсолютный путь к файлу</w:t>
+                  </w:r>
+                  <w:r>
+                    <w:rPr>
+                      <w:rFonts w:ascii="Consolas" w:hAnsi="Consolas" w:cs="Consolas"/>
+                      <w:color w:val="000000"/>
+                      <w:sz w:val="19"/>
+                      <w:szCs w:val="19"/>
+                    </w:rPr>
+                    <w:t>.</w:t>
+                  </w:r>
+                </w:p>
+              </w:tc>
+            </w:tr>
+            <w:tr>
+              <w:tc>
+                <w:tcPr>
+                  <w:tcW w:w="2410" w:type="dxa"/>
+                </w:tcPr>
+                <w:p>
+                  <w:pPr>
+                    <w:autoSpaceDE w:val="0"/>
+                    <w:autoSpaceDN w:val="0"/>
+                    <w:adjustRightInd w:val="0"/>
+                    <w:rPr>
+                      <w:rFonts w:ascii="Consolas" w:hAnsi="Consolas" w:cs="Consolas"/>
+                      <w:b/>
+                      <w:color w:val="000000"/>
+                      <w:sz w:val="19"/>
+                      <w:szCs w:val="19"/>
+                    </w:rPr>
+                  </w:pPr>
+                  <w:r>
+                    <w:rPr>
+                      <w:rFonts w:ascii="Consolas" w:hAnsi="Consolas" w:cs="Consolas"/>
+                      <w:b/>
+                      <w:color w:val="000000"/>
+                      <w:sz w:val="19"/>
+                      <w:szCs w:val="19"/>
+                      <w:lang w:val="en-US"/>
+                    </w:rPr>
+                    <w:t>KC</w:t>
+                  </w:r>
+                  <w:r>
+                    <w:rPr>
+                      <w:rFonts w:ascii="Consolas" w:hAnsi="Consolas" w:cs="Consolas"/>
+                      <w:b/>
+                      <w:color w:val="000000"/>
+                      <w:sz w:val="19"/>
+                      <w:szCs w:val="19"/>
+                    </w:rPr>
+                    <w:t>_</w:t>
+                  </w:r>
+                  <w:r>
+                    <w:rPr>
+                      <w:rFonts w:ascii="Consolas" w:hAnsi="Consolas" w:cs="Consolas"/>
+                      <w:b/>
+                      <w:color w:val="000000"/>
+                      <w:sz w:val="19"/>
+                      <w:szCs w:val="19"/>
+                      <w:lang w:val="en-US"/>
+                    </w:rPr>
+                    <w:t>NOCHECKCERTTIME</w:t>
+                  </w:r>
+                </w:p>
+              </w:tc>
+              <w:tc>
+                <w:tcPr>
+                  <w:tcW w:w="1418" w:type="dxa"/>
+                </w:tcPr>
+                <w:p>
+                  <w:pPr>
+                    <w:autoSpaceDE w:val="0"/>
+                    <w:autoSpaceDN w:val="0"/>
+                    <w:adjustRightInd w:val="0"/>
+                    <w:rPr>
+                      <w:rFonts w:ascii="Consolas" w:hAnsi="Consolas" w:cs="Consolas"/>
+                      <w:color w:val="000000"/>
+                      <w:sz w:val="19"/>
+                      <w:szCs w:val="19"/>
+                    </w:rPr>
+                  </w:pPr>
+                  <w:r>
+                    <w:rPr>
+                      <w:rFonts w:ascii="Consolas" w:hAnsi="Consolas" w:cs="Consolas"/>
+                      <w:color w:val="000000"/>
+                      <w:sz w:val="19"/>
+                      <w:szCs w:val="19"/>
+                    </w:rPr>
+                    <w:t>0</w:t>
+                  </w:r>
+                  <w:r>
+                    <w:rPr>
+                      <w:rFonts w:ascii="Consolas" w:hAnsi="Consolas" w:cs="Consolas"/>
+                      <w:color w:val="000000"/>
+                      <w:sz w:val="19"/>
+                      <w:szCs w:val="19"/>
+                      <w:lang w:val="en-US"/>
+                    </w:rPr>
+                    <w:t>x</w:t>
+                  </w:r>
+                  <w:r>
+                    <w:rPr>
+                      <w:rFonts w:ascii="Consolas" w:hAnsi="Consolas" w:cs="Consolas"/>
+                      <w:color w:val="000000"/>
+                      <w:sz w:val="19"/>
+                      <w:szCs w:val="19"/>
+                    </w:rPr>
+                    <w:t>00010000</w:t>
+                  </w:r>
+                </w:p>
+              </w:tc>
+              <w:tc>
+                <w:tcPr>
+                  <w:tcW w:w="5528" w:type="dxa"/>
+                </w:tcPr>
+                <w:p>
+                  <w:pPr>
+                    <w:autoSpaceDE w:val="0"/>
+                    <w:autoSpaceDN w:val="0"/>
+                    <w:adjustRightInd w:val="0"/>
+                    <w:rPr>
+                      <w:rFonts w:ascii="Consolas" w:hAnsi="Consolas" w:cs="Consolas"/>
+                      <w:color w:val="000000"/>
+                      <w:sz w:val="19"/>
+                      <w:szCs w:val="19"/>
+                    </w:rPr>
+                  </w:pPr>
+                  <w:r>
+                    <w:rPr>
+                      <w:rFonts w:ascii="Consolas" w:hAnsi="Consolas" w:cs="Consolas"/>
+                      <w:color w:val="000000"/>
+                      <w:sz w:val="19"/>
+                      <w:szCs w:val="19"/>
+                    </w:rPr>
+                    <w:t>Н</w:t>
+                  </w:r>
+                  <w:r>
+                    <w:rPr>
+                      <w:rFonts w:ascii="Consolas" w:hAnsi="Consolas" w:cs="Consolas"/>
+                      <w:color w:val="000000"/>
+                      <w:sz w:val="19"/>
+                      <w:szCs w:val="19"/>
+                    </w:rPr>
+                    <w:t>е проверять срок действия сертификата при построении цепочки до корневого (для проверки старых подписей с просроченным сертификатом)</w:t>
+                  </w:r>
+                </w:p>
+              </w:tc>
+            </w:tr>
+            <w:tr>
+              <w:tc>
+                <w:tcPr>
+                  <w:tcW w:w="2410" w:type="dxa"/>
+                </w:tcPr>
+                <w:p>
+                  <w:pPr>
+                    <w:autoSpaceDE w:val="0"/>
+                    <w:autoSpaceDN w:val="0"/>
+                    <w:adjustRightInd w:val="0"/>
+                    <w:rPr>
+                      <w:rFonts w:ascii="Consolas" w:hAnsi="Consolas" w:cs="Consolas"/>
+                      <w:b/>
+                      <w:color w:val="000000"/>
+                      <w:sz w:val="19"/>
+                      <w:szCs w:val="19"/>
+                      <w:lang w:val="en-US"/>
+                    </w:rPr>
+                  </w:pPr>
+                  <w:r>
+                    <w:rPr>
+                      <w:rFonts w:ascii="Consolas" w:hAnsi="Consolas" w:cs="Consolas"/>
+                      <w:b/>
+                      <w:color w:val="000000"/>
+                      <w:sz w:val="19"/>
+                      <w:szCs w:val="19"/>
+                      <w:lang w:val="en-US"/>
+                    </w:rPr>
+                    <w:t xml:space="preserve">KC_HASH_SHA256 </w:t>
+                  </w:r>
+                </w:p>
+              </w:tc>
+              <w:tc>
+                <w:tcPr>
+                  <w:tcW w:w="1418" w:type="dxa"/>
+                </w:tcPr>
+                <w:p>
+                  <w:pPr>
+                    <w:autoSpaceDE w:val="0"/>
+                    <w:autoSpaceDN w:val="0"/>
+                    <w:adjustRightInd w:val="0"/>
+                    <w:rPr>
+                      <w:rFonts w:ascii="Consolas" w:hAnsi="Consolas" w:cs="Consolas"/>
+                      <w:color w:val="000000"/>
+                      <w:sz w:val="19"/>
+                      <w:szCs w:val="19"/>
+                      <w:lang w:val="en-US"/>
+                    </w:rPr>
+                  </w:pPr>
+                  <w:r>
+                    <w:rPr>
+                      <w:rFonts w:ascii="Consolas" w:hAnsi="Consolas" w:cs="Consolas"/>
+                      <w:color w:val="000000"/>
+                      <w:sz w:val="19"/>
+                      <w:szCs w:val="19"/>
+                      <w:lang w:val="en-US"/>
+                    </w:rPr>
+                    <w:t>0x00020000</w:t>
+                  </w:r>
+                </w:p>
+              </w:tc>
+              <w:tc>
+                <w:tcPr>
+                  <w:tcW w:w="5528" w:type="dxa"/>
+                </w:tcPr>
+                <w:p>
+                  <w:pPr>
+                    <w:autoSpaceDE w:val="0"/>
+                    <w:autoSpaceDN w:val="0"/>
+                    <w:adjustRightInd w:val="0"/>
+                    <w:rPr>
+                      <w:rFonts w:ascii="Consolas" w:hAnsi="Consolas" w:cs="Consolas"/>
+                      <w:color w:val="000000"/>
+                      <w:sz w:val="19"/>
+                      <w:szCs w:val="19"/>
+                      <w:lang w:val="en-US"/>
+                    </w:rPr>
+                  </w:pPr>
+                  <w:r>
+                    <w:rPr>
+                      <w:rFonts w:ascii="Consolas" w:hAnsi="Consolas" w:cs="Consolas"/>
+                      <w:color w:val="000000"/>
+                      <w:sz w:val="19"/>
+                      <w:szCs w:val="19"/>
+                    </w:rPr>
+                    <w:t>А</w:t>
+                  </w:r>
+                  <w:r>
+                    <w:rPr>
+                      <w:rFonts w:ascii="Consolas" w:hAnsi="Consolas" w:cs="Consolas"/>
+                      <w:color w:val="000000"/>
+                      <w:sz w:val="19"/>
+                      <w:szCs w:val="19"/>
+                    </w:rPr>
+                    <w:t>лгоритм хеширования</w:t>
+                  </w:r>
+                  <w:r>
+                    <w:rPr>
+                      <w:rFonts w:ascii="Consolas" w:hAnsi="Consolas" w:cs="Consolas"/>
+                      <w:color w:val="000000"/>
+                      <w:sz w:val="19"/>
+                      <w:szCs w:val="19"/>
+                      <w:lang w:val="en-US"/>
+                    </w:rPr>
+                    <w:t xml:space="preserve"> sha256</w:t>
+                  </w:r>
+                </w:p>
+              </w:tc>
+            </w:tr>
+            <w:tr>
+              <w:tc>
+                <w:tcPr>
+                  <w:tcW w:w="2410" w:type="dxa"/>
+                </w:tcPr>
+                <w:p>
+                  <w:pPr>
+                    <w:autoSpaceDE w:val="0"/>
+                    <w:autoSpaceDN w:val="0"/>
+                    <w:adjustRightInd w:val="0"/>
+                    <w:rPr>
+                      <w:rFonts w:ascii="Consolas" w:hAnsi="Consolas" w:cs="Consolas"/>
+                      <w:b/>
+                      <w:color w:val="000000"/>
+                      <w:sz w:val="19"/>
+                      <w:szCs w:val="19"/>
+                      <w:lang w:val="en-US"/>
+                    </w:rPr>
+                  </w:pPr>
+                  <w:r>
+                    <w:rPr>
+                      <w:rFonts w:ascii="Consolas" w:hAnsi="Consolas" w:cs="Consolas"/>
+                      <w:b/>
+                      <w:color w:val="000000"/>
+                      <w:sz w:val="19"/>
+                      <w:szCs w:val="19"/>
+                      <w:lang w:val="en-US"/>
+                    </w:rPr>
+                    <w:t>KC_HASH_GOST95</w:t>
+                  </w:r>
+                </w:p>
+              </w:tc>
+              <w:tc>
+                <w:tcPr>
+                  <w:tcW w:w="1418" w:type="dxa"/>
+                </w:tcPr>
+                <w:p>
+                  <w:pPr>
+                    <w:autoSpaceDE w:val="0"/>
+                    <w:autoSpaceDN w:val="0"/>
+                    <w:adjustRightInd w:val="0"/>
+                    <w:rPr>
+                      <w:rFonts w:ascii="Consolas" w:hAnsi="Consolas" w:cs="Consolas"/>
+                      <w:color w:val="000000"/>
+                      <w:sz w:val="19"/>
+                      <w:szCs w:val="19"/>
+                      <w:lang w:val="en-US"/>
+                    </w:rPr>
+                  </w:pPr>
+                  <w:r>
+                    <w:rPr>
+                      <w:rFonts w:ascii="Consolas" w:hAnsi="Consolas" w:cs="Consolas"/>
+                      <w:color w:val="000000"/>
+                      <w:sz w:val="19"/>
+                      <w:szCs w:val="19"/>
+                      <w:lang w:val="en-US"/>
+                    </w:rPr>
+                    <w:t>0x000</w:t>
+                  </w:r>
+                  <w:r>
+                    <w:rPr>
+                      <w:rFonts w:ascii="Consolas" w:hAnsi="Consolas" w:cs="Consolas"/>
+                      <w:color w:val="000000"/>
+                      <w:sz w:val="19"/>
+                      <w:szCs w:val="19"/>
+                      <w:lang w:val="en-US"/>
+                    </w:rPr>
+                    <w:t>4</w:t>
+                  </w:r>
+                  <w:r>
+                    <w:rPr>
+                      <w:rFonts w:ascii="Consolas" w:hAnsi="Consolas" w:cs="Consolas"/>
+                      <w:color w:val="000000"/>
+                      <w:sz w:val="19"/>
+                      <w:szCs w:val="19"/>
+                      <w:lang w:val="en-US"/>
+                    </w:rPr>
+                    <w:t>000</w:t>
+                  </w:r>
+                  <w:r>
+                    <w:rPr>
+                      <w:rFonts w:ascii="Consolas" w:hAnsi="Consolas" w:cs="Consolas"/>
+                      <w:color w:val="000000"/>
+                      <w:sz w:val="19"/>
+                      <w:szCs w:val="19"/>
+                      <w:lang w:val="en-US"/>
+                    </w:rPr>
+                    <w:t>0</w:t>
+                  </w:r>
+                </w:p>
+              </w:tc>
+              <w:tc>
+                <w:tcPr>
+                  <w:tcW w:w="5528" w:type="dxa"/>
+                </w:tcPr>
+                <w:p>
+                  <w:pPr>
+                    <w:autoSpaceDE w:val="0"/>
+                    <w:autoSpaceDN w:val="0"/>
+                    <w:adjustRightInd w:val="0"/>
+                    <w:rPr>
+                      <w:rFonts w:ascii="Consolas" w:hAnsi="Consolas" w:cs="Consolas"/>
+                      <w:color w:val="000000"/>
+                      <w:sz w:val="19"/>
+                      <w:szCs w:val="19"/>
+                      <w:lang w:val="en-US"/>
+                    </w:rPr>
+                  </w:pPr>
+                  <w:r>
+                    <w:rPr>
+                      <w:rFonts w:ascii="Consolas" w:hAnsi="Consolas" w:cs="Consolas"/>
+                      <w:color w:val="000000"/>
+                      <w:sz w:val="19"/>
+                      <w:szCs w:val="19"/>
+                    </w:rPr>
+                    <w:t>А</w:t>
+                  </w:r>
+                  <w:r>
+                    <w:rPr>
+                      <w:rFonts w:ascii="Consolas" w:hAnsi="Consolas" w:cs="Consolas"/>
+                      <w:color w:val="000000"/>
+                      <w:sz w:val="19"/>
+                      <w:szCs w:val="19"/>
+                    </w:rPr>
+                    <w:t xml:space="preserve">лгоритм </w:t>
+                  </w:r>
+                  <w:proofErr w:type="spellStart"/>
+                  <w:r>
+                    <w:rPr>
+                      <w:rFonts w:ascii="Consolas" w:hAnsi="Consolas" w:cs="Consolas"/>
+                      <w:color w:val="000000"/>
+                      <w:sz w:val="19"/>
+                      <w:szCs w:val="19"/>
+                      <w:lang w:val="en-US"/>
+                    </w:rPr>
+                    <w:t>хеширования</w:t>
+                  </w:r>
+                  <w:proofErr w:type="spellEnd"/>
+                  <w:r>
+                    <w:rPr>
+                      <w:rFonts w:ascii="Consolas" w:hAnsi="Consolas" w:cs="Consolas"/>
+                      <w:color w:val="000000"/>
+                      <w:sz w:val="19"/>
+                      <w:szCs w:val="19"/>
+                      <w:lang w:val="en-US"/>
+                    </w:rPr>
+                    <w:t xml:space="preserve"> </w:t>
+                  </w:r>
+                  <w:r>
+                    <w:rPr>
+                      <w:rFonts w:ascii="Consolas" w:hAnsi="Consolas" w:cs="Consolas"/>
+                      <w:color w:val="000000"/>
+                      <w:sz w:val="19"/>
+                      <w:szCs w:val="19"/>
+                      <w:lang w:val="en-US"/>
+                    </w:rPr>
+                    <w:t>Gost34311_95</w:t>
+                  </w:r>
+                </w:p>
+              </w:tc>
+            </w:tr>
           </w:tbl>
           <w:p>
             <w:pPr>
@@ -8134,6 +9232,7 @@
                       <w:highlight w:val="white"/>
                       <w:lang w:val="en-US"/>
                     </w:rPr>
+                    <w:lastRenderedPageBreak/>
                     <w:t>KCR</w:t>
                   </w:r>
                   <w:r>
@@ -9393,7 +10492,6 @@
                       <w:highlight w:val="white"/>
                       <w:lang w:val="en-US"/>
                     </w:rPr>
-                    <w:lastRenderedPageBreak/>
                     <w:t>KCR_BADCRLFORMAT</w:t>
                   </w:r>
                 </w:p>
@@ -14473,6 +15571,7 @@
                       <w:sz w:val="19"/>
                       <w:szCs w:val="19"/>
                     </w:rPr>
+                    <w:lastRenderedPageBreak/>
                     <w:t>KCR_HTTPERROR</w:t>
                   </w:r>
                 </w:p>
@@ -15727,6 +16826,7 @@
                       <w:szCs w:val="19"/>
                     </w:rPr>
                   </w:pPr>
+                  <w:bookmarkStart w:id="0" w:name="_GoBack" w:colFirst="0" w:colLast="0"/>
                   <w:r>
                     <w:rPr>
                       <w:rFonts w:ascii="Consolas" w:hAnsi="Consolas" w:cs="Consolas"/>
@@ -15734,7 +16834,1159 @@
                       <w:sz w:val="19"/>
                       <w:szCs w:val="19"/>
                     </w:rPr>
-                    <w:lastRenderedPageBreak/>
+                    <w:t>KCR_VERIFY_TS_HASH</w:t>
+                  </w:r>
+                </w:p>
+              </w:tc>
+              <w:tc>
+                <w:tcPr>
+                  <w:tcW w:w="1366" w:type="dxa"/>
+                </w:tcPr>
+                <w:p>
+                  <w:pPr>
+                    <w:rPr>
+                      <w:rFonts w:ascii="Consolas" w:hAnsi="Consolas" w:cs="Consolas"/>
+                      <w:color w:val="000000"/>
+                      <w:sz w:val="19"/>
+                      <w:szCs w:val="19"/>
+                      <w:lang w:val="en-US"/>
+                    </w:rPr>
+                  </w:pPr>
+                  <w:r>
+                    <w:rPr>
+                      <w:rFonts w:ascii="Consolas" w:hAnsi="Consolas" w:cs="Consolas"/>
+                      <w:color w:val="000000"/>
+                      <w:sz w:val="19"/>
+                      <w:szCs w:val="19"/>
+                      <w:lang w:val="en-US"/>
+                    </w:rPr>
+                    <w:t>0x08F00054</w:t>
+                  </w:r>
+                </w:p>
+              </w:tc>
+              <w:tc>
+                <w:tcPr>
+                  <w:tcW w:w="5052" w:type="dxa"/>
+                </w:tcPr>
+                <w:p>
+                  <w:pPr>
+                    <w:pStyle w:val="HTML"/>
+                    <w:rPr>
+                      <w:rFonts w:ascii="Consolas" w:hAnsi="Consolas" w:cs="Consolas"/>
+                      <w:color w:val="000000"/>
+                      <w:sz w:val="19"/>
+                      <w:szCs w:val="19"/>
+                    </w:rPr>
+                  </w:pPr>
+                  <w:r>
+                    <w:rPr>
+                      <w:rFonts w:ascii="Consolas" w:hAnsi="Consolas" w:cs="Consolas"/>
+                      <w:color w:val="000000"/>
+                      <w:sz w:val="19"/>
+                      <w:szCs w:val="19"/>
+                    </w:rPr>
+                    <w:t xml:space="preserve">не удалось проверить </w:t>
+                  </w:r>
+                  <w:proofErr w:type="spellStart"/>
+                  <w:r>
+                    <w:rPr>
+                      <w:rFonts w:ascii="Consolas" w:hAnsi="Consolas" w:cs="Consolas"/>
+                      <w:color w:val="000000"/>
+                      <w:sz w:val="19"/>
+                      <w:szCs w:val="19"/>
+                    </w:rPr>
+                    <w:t>Хэш</w:t>
+                  </w:r>
+                  <w:proofErr w:type="spellEnd"/>
+                  <w:r>
+                    <w:rPr>
+                      <w:rFonts w:ascii="Consolas" w:hAnsi="Consolas" w:cs="Consolas"/>
+                      <w:color w:val="000000"/>
+                      <w:sz w:val="19"/>
+                      <w:szCs w:val="19"/>
+                    </w:rPr>
+                    <w:t xml:space="preserve"> подписи </w:t>
+                  </w:r>
+                  <w:r>
+                    <w:rPr>
+                      <w:rFonts w:ascii="Consolas" w:hAnsi="Consolas" w:cs="Consolas"/>
+                      <w:color w:val="000000"/>
+                      <w:sz w:val="19"/>
+                      <w:szCs w:val="19"/>
+                      <w:lang w:val="en-US"/>
+                    </w:rPr>
+                    <w:t>TS</w:t>
+                  </w:r>
+                </w:p>
+              </w:tc>
+            </w:tr>
+            <w:bookmarkEnd w:id="0"/>
+            <w:tr>
+              <w:tc>
+                <w:tcPr>
+                  <w:tcW w:w="2933" w:type="dxa"/>
+                </w:tcPr>
+                <w:p>
+                  <w:pPr>
+                    <w:autoSpaceDE w:val="0"/>
+                    <w:autoSpaceDN w:val="0"/>
+                    <w:adjustRightInd w:val="0"/>
+                    <w:rPr>
+                      <w:rFonts w:ascii="Consolas" w:hAnsi="Consolas" w:cs="Consolas"/>
+                      <w:b/>
+                      <w:sz w:val="19"/>
+                      <w:szCs w:val="19"/>
+                    </w:rPr>
+                  </w:pPr>
+                  <w:r>
+                    <w:rPr>
+                      <w:rFonts w:ascii="Consolas" w:hAnsi="Consolas" w:cs="Consolas"/>
+                      <w:b/>
+                      <w:sz w:val="19"/>
+                      <w:szCs w:val="19"/>
+                    </w:rPr>
+                    <w:t>KCR_XADEST_FAILED</w:t>
+                  </w:r>
+                </w:p>
+              </w:tc>
+              <w:tc>
+                <w:tcPr>
+                  <w:tcW w:w="1366" w:type="dxa"/>
+                </w:tcPr>
+                <w:p>
+                  <w:pPr>
+                    <w:rPr>
+                      <w:rFonts w:ascii="Consolas" w:hAnsi="Consolas" w:cs="Consolas"/>
+                      <w:color w:val="000000"/>
+                      <w:sz w:val="19"/>
+                      <w:szCs w:val="19"/>
+                      <w:lang w:val="en-US"/>
+                    </w:rPr>
+                  </w:pPr>
+                  <w:r>
+                    <w:rPr>
+                      <w:rFonts w:ascii="Consolas" w:hAnsi="Consolas" w:cs="Consolas"/>
+                      <w:color w:val="000000"/>
+                      <w:sz w:val="19"/>
+                      <w:szCs w:val="19"/>
+                      <w:lang w:val="en-US"/>
+                    </w:rPr>
+                    <w:t>0x08F00055</w:t>
+                  </w:r>
+                </w:p>
+              </w:tc>
+              <w:tc>
+                <w:tcPr>
+                  <w:tcW w:w="5052" w:type="dxa"/>
+                </w:tcPr>
+                <w:p>
+                  <w:pPr>
+                    <w:pStyle w:val="HTML"/>
+                    <w:rPr>
+                      <w:rFonts w:ascii="Consolas" w:hAnsi="Consolas" w:cs="Consolas"/>
+                      <w:color w:val="000000"/>
+                      <w:sz w:val="19"/>
+                      <w:szCs w:val="19"/>
+                    </w:rPr>
+                  </w:pPr>
+                  <w:proofErr w:type="spellStart"/>
+                  <w:r>
+                    <w:rPr>
+                      <w:rFonts w:ascii="Consolas" w:hAnsi="Consolas" w:cs="Consolas"/>
+                      <w:color w:val="000000"/>
+                      <w:sz w:val="19"/>
+                      <w:szCs w:val="19"/>
+                      <w:lang w:val="en-US"/>
+                    </w:rPr>
+                    <w:t>XAdES</w:t>
+                  </w:r>
+                  <w:proofErr w:type="spellEnd"/>
+                  <w:r>
+                    <w:rPr>
+                      <w:rFonts w:ascii="Consolas" w:hAnsi="Consolas" w:cs="Consolas"/>
+                      <w:color w:val="000000"/>
+                      <w:sz w:val="19"/>
+                      <w:szCs w:val="19"/>
+                    </w:rPr>
+                    <w:t>-</w:t>
+                  </w:r>
+                  <w:r>
+                    <w:rPr>
+                      <w:rFonts w:ascii="Consolas" w:hAnsi="Consolas" w:cs="Consolas"/>
+                      <w:color w:val="000000"/>
+                      <w:sz w:val="19"/>
+                      <w:szCs w:val="19"/>
+                      <w:lang w:val="en-US"/>
+                    </w:rPr>
+                    <w:t>T</w:t>
+                  </w:r>
+                  <w:r>
+                    <w:rPr>
+                      <w:rFonts w:ascii="Consolas" w:hAnsi="Consolas" w:cs="Consolas"/>
+                      <w:color w:val="000000"/>
+                      <w:sz w:val="19"/>
+                      <w:szCs w:val="19"/>
+                    </w:rPr>
+                    <w:t xml:space="preserve">: </w:t>
+                  </w:r>
+                  <w:r>
+                    <w:rPr>
+                      <w:rFonts w:ascii="Consolas" w:hAnsi="Consolas" w:cs="Consolas"/>
+                      <w:color w:val="000000"/>
+                      <w:sz w:val="19"/>
+                      <w:szCs w:val="19"/>
+                      <w:highlight w:val="white"/>
+                    </w:rPr>
+                    <w:t>Ошибка</w:t>
+                  </w:r>
+                  <w:r>
+                    <w:rPr>
+                      <w:rFonts w:ascii="Consolas" w:hAnsi="Consolas" w:cs="Consolas"/>
+                      <w:color w:val="000000"/>
+                      <w:sz w:val="19"/>
+                      <w:szCs w:val="19"/>
+                      <w:highlight w:val="white"/>
+                    </w:rPr>
+                    <w:t xml:space="preserve"> </w:t>
+                  </w:r>
+                  <w:r>
+                    <w:rPr>
+                      <w:rFonts w:ascii="Consolas" w:hAnsi="Consolas" w:cs="Consolas"/>
+                      <w:color w:val="000000"/>
+                      <w:sz w:val="19"/>
+                      <w:szCs w:val="19"/>
+                      <w:highlight w:val="white"/>
+                    </w:rPr>
+                    <w:t>проверки подписи</w:t>
+                  </w:r>
+                </w:p>
+              </w:tc>
+            </w:tr>
+            <w:tr>
+              <w:tc>
+                <w:tcPr>
+                  <w:tcW w:w="2933" w:type="dxa"/>
+                </w:tcPr>
+                <w:p>
+                  <w:pPr>
+                    <w:autoSpaceDE w:val="0"/>
+                    <w:autoSpaceDN w:val="0"/>
+                    <w:adjustRightInd w:val="0"/>
+                    <w:rPr>
+                      <w:rFonts w:ascii="Consolas" w:hAnsi="Consolas" w:cs="Consolas"/>
+                      <w:b/>
+                      <w:sz w:val="19"/>
+                      <w:szCs w:val="19"/>
+                      <w:lang w:val="en-US"/>
+                    </w:rPr>
+                  </w:pPr>
+                  <w:r>
+                    <w:rPr>
+                      <w:rFonts w:ascii="Consolas" w:hAnsi="Consolas" w:cs="Consolas"/>
+                      <w:b/>
+                      <w:sz w:val="19"/>
+                      <w:szCs w:val="19"/>
+                      <w:lang w:val="en-US"/>
+                    </w:rPr>
+                    <w:t>KCR_OCSP_RESP_STAT_MALFORMEDREQUEST</w:t>
+                  </w:r>
+                </w:p>
+              </w:tc>
+              <w:tc>
+                <w:tcPr>
+                  <w:tcW w:w="1366" w:type="dxa"/>
+                </w:tcPr>
+                <w:p>
+                  <w:pPr>
+                    <w:rPr>
+                      <w:rFonts w:ascii="Consolas" w:hAnsi="Consolas" w:cs="Consolas"/>
+                      <w:color w:val="000000"/>
+                      <w:sz w:val="19"/>
+                      <w:szCs w:val="19"/>
+                      <w:lang w:val="en-US"/>
+                    </w:rPr>
+                  </w:pPr>
+                  <w:r>
+                    <w:rPr>
+                      <w:rFonts w:ascii="Consolas" w:hAnsi="Consolas" w:cs="Consolas"/>
+                      <w:color w:val="000000"/>
+                      <w:sz w:val="19"/>
+                      <w:szCs w:val="19"/>
+                      <w:lang w:val="en-US"/>
+                    </w:rPr>
+                    <w:t>0x08F00056</w:t>
+                  </w:r>
+                </w:p>
+              </w:tc>
+              <w:tc>
+                <w:tcPr>
+                  <w:tcW w:w="5052" w:type="dxa"/>
+                </w:tcPr>
+                <w:p>
+                  <w:pPr>
+                    <w:rPr>
+                      <w:rFonts w:ascii="Consolas" w:hAnsi="Consolas" w:cs="Consolas"/>
+                      <w:color w:val="000000"/>
+                      <w:sz w:val="19"/>
+                      <w:szCs w:val="19"/>
+                      <w:lang w:val="en-US"/>
+                    </w:rPr>
+                  </w:pPr>
+                  <w:proofErr w:type="spellStart"/>
+                  <w:r>
+                    <w:rPr>
+                      <w:rFonts w:ascii="Consolas" w:hAnsi="Consolas" w:cs="Consolas"/>
+                      <w:color w:val="000000"/>
+                      <w:sz w:val="19"/>
+                      <w:szCs w:val="19"/>
+                      <w:lang w:val="en-US"/>
+                    </w:rPr>
+                    <w:t>Неправильный</w:t>
+                  </w:r>
+                  <w:proofErr w:type="spellEnd"/>
+                  <w:r>
+                    <w:rPr>
+                      <w:rFonts w:ascii="Consolas" w:hAnsi="Consolas" w:cs="Consolas"/>
+                      <w:color w:val="000000"/>
+                      <w:sz w:val="19"/>
+                      <w:szCs w:val="19"/>
+                      <w:lang w:val="en-US"/>
+                    </w:rPr>
+                    <w:t xml:space="preserve"> </w:t>
+                  </w:r>
+                  <w:proofErr w:type="spellStart"/>
+                  <w:r>
+                    <w:rPr>
+                      <w:rFonts w:ascii="Consolas" w:hAnsi="Consolas" w:cs="Consolas"/>
+                      <w:color w:val="000000"/>
+                      <w:sz w:val="19"/>
+                      <w:szCs w:val="19"/>
+                      <w:lang w:val="en-US"/>
+                    </w:rPr>
+                    <w:t>запрос</w:t>
+                  </w:r>
+                  <w:proofErr w:type="spellEnd"/>
+                </w:p>
+                <w:p>
+                  <w:pPr>
+                    <w:rPr>
+                      <w:rFonts w:ascii="Consolas" w:hAnsi="Consolas" w:cs="Consolas"/>
+                      <w:color w:val="000000"/>
+                      <w:sz w:val="19"/>
+                      <w:szCs w:val="19"/>
+                      <w:lang w:val="en-US"/>
+                    </w:rPr>
+                  </w:pPr>
+                </w:p>
+              </w:tc>
+            </w:tr>
+            <w:tr>
+              <w:tc>
+                <w:tcPr>
+                  <w:tcW w:w="2933" w:type="dxa"/>
+                </w:tcPr>
+                <w:p>
+                  <w:pPr>
+                    <w:autoSpaceDE w:val="0"/>
+                    <w:autoSpaceDN w:val="0"/>
+                    <w:adjustRightInd w:val="0"/>
+                    <w:rPr>
+                      <w:rFonts w:ascii="Consolas" w:hAnsi="Consolas" w:cs="Consolas"/>
+                      <w:b/>
+                      <w:sz w:val="19"/>
+                      <w:szCs w:val="19"/>
+                      <w:lang w:val="en-US"/>
+                    </w:rPr>
+                  </w:pPr>
+                  <w:r>
+                    <w:rPr>
+                      <w:rFonts w:ascii="Consolas" w:hAnsi="Consolas" w:cs="Consolas"/>
+                      <w:b/>
+                      <w:sz w:val="19"/>
+                      <w:szCs w:val="19"/>
+                      <w:lang w:val="en-US"/>
+                    </w:rPr>
+                    <w:t>KCR_OCSP_RESP_STAT_INTERNALERROR</w:t>
+                  </w:r>
+                </w:p>
+              </w:tc>
+              <w:tc>
+                <w:tcPr>
+                  <w:tcW w:w="1366" w:type="dxa"/>
+                </w:tcPr>
+                <w:p>
+                  <w:pPr>
+                    <w:rPr>
+                      <w:rFonts w:ascii="Consolas" w:hAnsi="Consolas" w:cs="Consolas"/>
+                      <w:color w:val="000000"/>
+                      <w:sz w:val="19"/>
+                      <w:szCs w:val="19"/>
+                      <w:lang w:val="en-US"/>
+                    </w:rPr>
+                  </w:pPr>
+                  <w:r>
+                    <w:rPr>
+                      <w:rFonts w:ascii="Consolas" w:hAnsi="Consolas" w:cs="Consolas"/>
+                      <w:color w:val="000000"/>
+                      <w:sz w:val="19"/>
+                      <w:szCs w:val="19"/>
+                      <w:lang w:val="en-US"/>
+                    </w:rPr>
+                    <w:t>0x08F00057</w:t>
+                  </w:r>
+                </w:p>
+              </w:tc>
+              <w:tc>
+                <w:tcPr>
+                  <w:tcW w:w="5052" w:type="dxa"/>
+                </w:tcPr>
+                <w:p>
+                  <w:pPr>
+                    <w:rPr>
+                      <w:rFonts w:ascii="Consolas" w:hAnsi="Consolas" w:cs="Consolas"/>
+                      <w:color w:val="000000"/>
+                      <w:sz w:val="19"/>
+                      <w:szCs w:val="19"/>
+                      <w:lang w:val="en-US"/>
+                    </w:rPr>
+                  </w:pPr>
+                  <w:proofErr w:type="spellStart"/>
+                  <w:r>
+                    <w:rPr>
+                      <w:rFonts w:ascii="Consolas" w:hAnsi="Consolas" w:cs="Consolas"/>
+                      <w:color w:val="000000"/>
+                      <w:sz w:val="19"/>
+                      <w:szCs w:val="19"/>
+                      <w:lang w:val="en-US"/>
+                    </w:rPr>
+                    <w:t>Внутренняя</w:t>
+                  </w:r>
+                  <w:proofErr w:type="spellEnd"/>
+                  <w:r>
+                    <w:rPr>
+                      <w:rFonts w:ascii="Consolas" w:hAnsi="Consolas" w:cs="Consolas"/>
+                      <w:color w:val="000000"/>
+                      <w:sz w:val="19"/>
+                      <w:szCs w:val="19"/>
+                      <w:lang w:val="en-US"/>
+                    </w:rPr>
+                    <w:t xml:space="preserve"> </w:t>
+                  </w:r>
+                  <w:proofErr w:type="spellStart"/>
+                  <w:r>
+                    <w:rPr>
+                      <w:rFonts w:ascii="Consolas" w:hAnsi="Consolas" w:cs="Consolas"/>
+                      <w:color w:val="000000"/>
+                      <w:sz w:val="19"/>
+                      <w:szCs w:val="19"/>
+                      <w:lang w:val="en-US"/>
+                    </w:rPr>
+                    <w:t>ошибка</w:t>
+                  </w:r>
+                  <w:proofErr w:type="spellEnd"/>
+                </w:p>
+                <w:p>
+                  <w:pPr>
+                    <w:rPr>
+                      <w:rFonts w:ascii="Consolas" w:hAnsi="Consolas" w:cs="Consolas"/>
+                      <w:color w:val="000000"/>
+                      <w:sz w:val="19"/>
+                      <w:szCs w:val="19"/>
+                      <w:lang w:val="en-US"/>
+                    </w:rPr>
+                  </w:pPr>
+                </w:p>
+              </w:tc>
+            </w:tr>
+            <w:tr>
+              <w:tc>
+                <w:tcPr>
+                  <w:tcW w:w="2933" w:type="dxa"/>
+                </w:tcPr>
+                <w:p>
+                  <w:pPr>
+                    <w:autoSpaceDE w:val="0"/>
+                    <w:autoSpaceDN w:val="0"/>
+                    <w:adjustRightInd w:val="0"/>
+                    <w:rPr>
+                      <w:rFonts w:ascii="Consolas" w:hAnsi="Consolas" w:cs="Consolas"/>
+                      <w:b/>
+                      <w:sz w:val="19"/>
+                      <w:szCs w:val="19"/>
+                      <w:lang w:val="en-US"/>
+                    </w:rPr>
+                  </w:pPr>
+                  <w:r>
+                    <w:rPr>
+                      <w:rFonts w:ascii="Consolas" w:hAnsi="Consolas" w:cs="Consolas"/>
+                      <w:b/>
+                      <w:sz w:val="19"/>
+                      <w:szCs w:val="19"/>
+                      <w:lang w:val="en-US"/>
+                    </w:rPr>
+                    <w:t>KCR_OCSP_RESP_STAT_TRYLATER</w:t>
+                  </w:r>
+                </w:p>
+              </w:tc>
+              <w:tc>
+                <w:tcPr>
+                  <w:tcW w:w="1366" w:type="dxa"/>
+                </w:tcPr>
+                <w:p>
+                  <w:pPr>
+                    <w:autoSpaceDE w:val="0"/>
+                    <w:autoSpaceDN w:val="0"/>
+                    <w:adjustRightInd w:val="0"/>
+                    <w:rPr>
+                      <w:rFonts w:ascii="Consolas" w:hAnsi="Consolas" w:cs="Consolas"/>
+                      <w:color w:val="000000"/>
+                      <w:sz w:val="19"/>
+                      <w:szCs w:val="19"/>
+                      <w:highlight w:val="white"/>
+                      <w:lang w:val="en-US"/>
+                    </w:rPr>
+                  </w:pPr>
+                  <w:r>
+                    <w:rPr>
+                      <w:rFonts w:ascii="Consolas" w:hAnsi="Consolas" w:cs="Consolas"/>
+                      <w:color w:val="000000"/>
+                      <w:sz w:val="19"/>
+                      <w:szCs w:val="19"/>
+                      <w:highlight w:val="white"/>
+                      <w:lang w:val="en-US"/>
+                    </w:rPr>
+                    <w:t>0x08F00058</w:t>
+                  </w:r>
+                </w:p>
+              </w:tc>
+              <w:tc>
+                <w:tcPr>
+                  <w:tcW w:w="5052" w:type="dxa"/>
+                </w:tcPr>
+                <w:p>
+                  <w:pPr>
+                    <w:rPr>
+                      <w:rFonts w:ascii="Consolas" w:hAnsi="Consolas" w:cs="Consolas"/>
+                      <w:color w:val="000000"/>
+                      <w:sz w:val="19"/>
+                      <w:szCs w:val="19"/>
+                    </w:rPr>
+                  </w:pPr>
+                  <w:r>
+                    <w:rPr>
+                      <w:rFonts w:ascii="Consolas" w:hAnsi="Consolas" w:cs="Consolas"/>
+                      <w:color w:val="000000"/>
+                      <w:sz w:val="19"/>
+                      <w:szCs w:val="19"/>
+                    </w:rPr>
+                    <w:t>Попробуйте позже</w:t>
+                  </w:r>
+                </w:p>
+                <w:p>
+                  <w:pPr>
+                    <w:rPr>
+                      <w:rFonts w:ascii="Consolas" w:hAnsi="Consolas" w:cs="Consolas"/>
+                      <w:color w:val="000000"/>
+                      <w:sz w:val="19"/>
+                      <w:szCs w:val="19"/>
+                    </w:rPr>
+                  </w:pPr>
+                </w:p>
+              </w:tc>
+            </w:tr>
+            <w:tr>
+              <w:tc>
+                <w:tcPr>
+                  <w:tcW w:w="2933" w:type="dxa"/>
+                </w:tcPr>
+                <w:p>
+                  <w:pPr>
+                    <w:autoSpaceDE w:val="0"/>
+                    <w:autoSpaceDN w:val="0"/>
+                    <w:adjustRightInd w:val="0"/>
+                    <w:rPr>
+                      <w:rFonts w:ascii="Consolas" w:hAnsi="Consolas" w:cs="Consolas"/>
+                      <w:b/>
+                      <w:sz w:val="19"/>
+                      <w:szCs w:val="19"/>
+                      <w:lang w:val="en-US"/>
+                    </w:rPr>
+                  </w:pPr>
+                  <w:r>
+                    <w:rPr>
+                      <w:rFonts w:ascii="Consolas" w:hAnsi="Consolas" w:cs="Consolas"/>
+                      <w:b/>
+                      <w:sz w:val="19"/>
+                      <w:szCs w:val="19"/>
+                      <w:lang w:val="en-US"/>
+                    </w:rPr>
+                    <w:t>KCR_OCSP_RESP_STAT_SIGREQUIRED</w:t>
+                  </w:r>
+                </w:p>
+              </w:tc>
+              <w:tc>
+                <w:tcPr>
+                  <w:tcW w:w="1366" w:type="dxa"/>
+                </w:tcPr>
+                <w:p>
+                  <w:pPr>
+                    <w:autoSpaceDE w:val="0"/>
+                    <w:autoSpaceDN w:val="0"/>
+                    <w:adjustRightInd w:val="0"/>
+                    <w:rPr>
+                      <w:rFonts w:ascii="Consolas" w:hAnsi="Consolas" w:cs="Consolas"/>
+                      <w:color w:val="000000"/>
+                      <w:sz w:val="19"/>
+                      <w:szCs w:val="19"/>
+                      <w:highlight w:val="white"/>
+                      <w:lang w:val="en-US"/>
+                    </w:rPr>
+                  </w:pPr>
+                  <w:r>
+                    <w:rPr>
+                      <w:rFonts w:ascii="Consolas" w:hAnsi="Consolas" w:cs="Consolas"/>
+                      <w:color w:val="000000"/>
+                      <w:sz w:val="19"/>
+                      <w:szCs w:val="19"/>
+                      <w:highlight w:val="white"/>
+                      <w:lang w:val="en-US"/>
+                    </w:rPr>
+                    <w:t>0x08F00059</w:t>
+                  </w:r>
+                </w:p>
+              </w:tc>
+              <w:tc>
+                <w:tcPr>
+                  <w:tcW w:w="5052" w:type="dxa"/>
+                </w:tcPr>
+                <w:p>
+                  <w:pPr>
+                    <w:rPr>
+                      <w:rFonts w:ascii="Consolas" w:hAnsi="Consolas" w:cs="Consolas"/>
+                      <w:color w:val="000000"/>
+                      <w:sz w:val="19"/>
+                      <w:szCs w:val="19"/>
+                    </w:rPr>
+                  </w:pPr>
+                  <w:r>
+                    <w:rPr>
+                      <w:rFonts w:ascii="Consolas" w:hAnsi="Consolas" w:cs="Consolas"/>
+                      <w:color w:val="000000"/>
+                      <w:sz w:val="19"/>
+                      <w:szCs w:val="19"/>
+                    </w:rPr>
+                    <w:t>Д</w:t>
+                  </w:r>
+                  <w:r>
+                    <w:rPr>
+                      <w:rFonts w:ascii="Consolas" w:hAnsi="Consolas" w:cs="Consolas"/>
+                      <w:color w:val="000000"/>
+                      <w:sz w:val="19"/>
+                      <w:szCs w:val="19"/>
+                    </w:rPr>
+                    <w:t>олж</w:t>
+                  </w:r>
+                  <w:r>
+                    <w:rPr>
+                      <w:rFonts w:ascii="Consolas" w:hAnsi="Consolas" w:cs="Consolas"/>
+                      <w:color w:val="000000"/>
+                      <w:sz w:val="19"/>
+                      <w:szCs w:val="19"/>
+                    </w:rPr>
+                    <w:t>ны</w:t>
+                  </w:r>
+                  <w:r>
+                    <w:rPr>
+                      <w:rFonts w:ascii="Consolas" w:hAnsi="Consolas" w:cs="Consolas"/>
+                      <w:color w:val="000000"/>
+                      <w:sz w:val="19"/>
+                      <w:szCs w:val="19"/>
+                    </w:rPr>
+                    <w:t xml:space="preserve"> подписать запрос</w:t>
+                  </w:r>
+                </w:p>
+              </w:tc>
+            </w:tr>
+            <w:tr>
+              <w:tc>
+                <w:tcPr>
+                  <w:tcW w:w="2933" w:type="dxa"/>
+                </w:tcPr>
+                <w:p>
+                  <w:pPr>
+                    <w:autoSpaceDE w:val="0"/>
+                    <w:autoSpaceDN w:val="0"/>
+                    <w:adjustRightInd w:val="0"/>
+                    <w:rPr>
+                      <w:rFonts w:ascii="Consolas" w:hAnsi="Consolas" w:cs="Consolas"/>
+                      <w:b/>
+                      <w:sz w:val="19"/>
+                      <w:szCs w:val="19"/>
+                      <w:lang w:val="en-US"/>
+                    </w:rPr>
+                  </w:pPr>
+                  <w:r>
+                    <w:rPr>
+                      <w:rFonts w:ascii="Consolas" w:hAnsi="Consolas" w:cs="Consolas"/>
+                      <w:b/>
+                      <w:sz w:val="19"/>
+                      <w:szCs w:val="19"/>
+                      <w:lang w:val="en-US"/>
+                    </w:rPr>
+                    <w:t xml:space="preserve">KCR_OCSP_RESP_STAT_UNAUTHORIZED </w:t>
+                  </w:r>
+                </w:p>
+              </w:tc>
+              <w:tc>
+                <w:tcPr>
+                  <w:tcW w:w="1366" w:type="dxa"/>
+                </w:tcPr>
+                <w:p>
+                  <w:pPr>
+                    <w:autoSpaceDE w:val="0"/>
+                    <w:autoSpaceDN w:val="0"/>
+                    <w:adjustRightInd w:val="0"/>
+                    <w:rPr>
+                      <w:rFonts w:ascii="Consolas" w:hAnsi="Consolas" w:cs="Consolas"/>
+                      <w:color w:val="000000"/>
+                      <w:sz w:val="19"/>
+                      <w:szCs w:val="19"/>
+                      <w:highlight w:val="white"/>
+                      <w:lang w:val="en-US"/>
+                    </w:rPr>
+                  </w:pPr>
+                  <w:r>
+                    <w:rPr>
+                      <w:rFonts w:ascii="Consolas" w:hAnsi="Consolas" w:cs="Consolas"/>
+                      <w:color w:val="000000"/>
+                      <w:sz w:val="19"/>
+                      <w:szCs w:val="19"/>
+                      <w:highlight w:val="white"/>
+                      <w:lang w:val="en-US"/>
+                    </w:rPr>
+                    <w:t>0x08F0005a</w:t>
+                  </w:r>
+                </w:p>
+              </w:tc>
+              <w:tc>
+                <w:tcPr>
+                  <w:tcW w:w="5052" w:type="dxa"/>
+                </w:tcPr>
+                <w:p>
+                  <w:pPr>
+                    <w:rPr>
+                      <w:rFonts w:ascii="Consolas" w:hAnsi="Consolas" w:cs="Consolas"/>
+                      <w:color w:val="000000"/>
+                      <w:sz w:val="19"/>
+                      <w:szCs w:val="19"/>
+                    </w:rPr>
+                  </w:pPr>
+                  <w:r>
+                    <w:rPr>
+                      <w:rFonts w:ascii="Consolas" w:hAnsi="Consolas" w:cs="Consolas"/>
+                      <w:color w:val="000000"/>
+                      <w:sz w:val="19"/>
+                      <w:szCs w:val="19"/>
+                    </w:rPr>
+                    <w:t>З</w:t>
+                  </w:r>
+                  <w:r>
+                    <w:rPr>
+                      <w:rFonts w:ascii="Consolas" w:hAnsi="Consolas" w:cs="Consolas"/>
+                      <w:color w:val="000000"/>
+                      <w:sz w:val="19"/>
+                      <w:szCs w:val="19"/>
+                    </w:rPr>
+                    <w:t>апрос не авторизован</w:t>
+                  </w:r>
+                </w:p>
+                <w:p>
+                  <w:pPr>
+                    <w:rPr>
+                      <w:rFonts w:ascii="Consolas" w:hAnsi="Consolas" w:cs="Consolas"/>
+                      <w:color w:val="000000"/>
+                      <w:sz w:val="19"/>
+                      <w:szCs w:val="19"/>
+                    </w:rPr>
+                  </w:pPr>
+                </w:p>
+              </w:tc>
+            </w:tr>
+            <w:tr>
+              <w:tc>
+                <w:tcPr>
+                  <w:tcW w:w="2933" w:type="dxa"/>
+                </w:tcPr>
+                <w:p>
+                  <w:pPr>
+                    <w:autoSpaceDE w:val="0"/>
+                    <w:autoSpaceDN w:val="0"/>
+                    <w:adjustRightInd w:val="0"/>
+                    <w:rPr>
+                      <w:rFonts w:ascii="Consolas" w:hAnsi="Consolas" w:cs="Consolas"/>
+                      <w:b/>
+                      <w:sz w:val="19"/>
+                      <w:szCs w:val="19"/>
+                      <w:lang w:val="en-US"/>
+                    </w:rPr>
+                  </w:pPr>
+                  <w:r>
+                    <w:rPr>
+                      <w:rFonts w:ascii="Consolas" w:hAnsi="Consolas" w:cs="Consolas"/>
+                      <w:b/>
+                      <w:sz w:val="19"/>
+                      <w:szCs w:val="19"/>
+                      <w:lang w:val="en-US"/>
+                    </w:rPr>
+                    <w:t>KCR_VERIFY_ISSUERSERIALV2</w:t>
+                  </w:r>
+                </w:p>
+              </w:tc>
+              <w:tc>
+                <w:tcPr>
+                  <w:tcW w:w="1366" w:type="dxa"/>
+                </w:tcPr>
+                <w:p>
+                  <w:pPr>
+                    <w:autoSpaceDE w:val="0"/>
+                    <w:autoSpaceDN w:val="0"/>
+                    <w:adjustRightInd w:val="0"/>
+                    <w:rPr>
+                      <w:rFonts w:ascii="Consolas" w:hAnsi="Consolas" w:cs="Consolas"/>
+                      <w:b/>
+                      <w:sz w:val="19"/>
+                      <w:szCs w:val="19"/>
+                      <w:lang w:val="en-US"/>
+                    </w:rPr>
+                  </w:pPr>
+                  <w:r>
+                    <w:rPr>
+                      <w:rFonts w:ascii="Consolas" w:hAnsi="Consolas" w:cs="Consolas"/>
+                      <w:color w:val="000000"/>
+                      <w:sz w:val="19"/>
+                      <w:szCs w:val="19"/>
+                      <w:highlight w:val="white"/>
+                      <w:lang w:val="en-US"/>
+                    </w:rPr>
+                    <w:t>0x08F0005</w:t>
+                  </w:r>
+                  <w:r>
+                    <w:rPr>
+                      <w:rFonts w:ascii="Consolas" w:hAnsi="Consolas" w:cs="Consolas"/>
+                      <w:color w:val="000000"/>
+                      <w:sz w:val="19"/>
+                      <w:szCs w:val="19"/>
+                      <w:highlight w:val="white"/>
+                      <w:lang w:val="en-US"/>
+                    </w:rPr>
+                    <w:t>b</w:t>
+                  </w:r>
+                </w:p>
+              </w:tc>
+              <w:tc>
+                <w:tcPr>
+                  <w:tcW w:w="5052" w:type="dxa"/>
+                </w:tcPr>
+                <w:p>
+                  <w:pPr>
+                    <w:rPr>
+                      <w:rFonts w:ascii="Consolas" w:hAnsi="Consolas" w:cs="Consolas"/>
+                      <w:color w:val="000000"/>
+                      <w:sz w:val="19"/>
+                      <w:szCs w:val="19"/>
+                    </w:rPr>
+                  </w:pPr>
+                  <w:r>
+                    <w:rPr>
+                      <w:rFonts w:ascii="Consolas" w:hAnsi="Consolas" w:cs="Consolas"/>
+                      <w:color w:val="000000"/>
+                      <w:sz w:val="19"/>
+                      <w:szCs w:val="19"/>
+                    </w:rPr>
+                    <w:t xml:space="preserve">не удалось проверить IssuerSerialV2 </w:t>
+                  </w:r>
+                  <w:r>
+                    <w:rPr>
+                      <w:rFonts w:ascii="Consolas" w:hAnsi="Consolas" w:cs="Consolas"/>
+                      <w:color w:val="000000"/>
+                      <w:sz w:val="19"/>
+                      <w:szCs w:val="19"/>
+                    </w:rPr>
+                    <w:t xml:space="preserve">в </w:t>
+                  </w:r>
+                  <w:proofErr w:type="spellStart"/>
+                  <w:r>
+                    <w:rPr>
+                      <w:rFonts w:ascii="Consolas" w:hAnsi="Consolas" w:cs="Consolas"/>
+                      <w:color w:val="000000"/>
+                      <w:sz w:val="19"/>
+                      <w:szCs w:val="19"/>
+                      <w:lang w:val="en-US"/>
+                    </w:rPr>
+                    <w:t>XAdES</w:t>
+                  </w:r>
+                  <w:proofErr w:type="spellEnd"/>
+                </w:p>
+              </w:tc>
+            </w:tr>
+            <w:tr>
+              <w:tc>
+                <w:tcPr>
+                  <w:tcW w:w="2933" w:type="dxa"/>
+                </w:tcPr>
+                <w:p>
+                  <w:pPr>
+                    <w:autoSpaceDE w:val="0"/>
+                    <w:autoSpaceDN w:val="0"/>
+                    <w:adjustRightInd w:val="0"/>
+                    <w:rPr>
+                      <w:rFonts w:ascii="Consolas" w:hAnsi="Consolas" w:cs="Consolas"/>
+                      <w:b/>
+                      <w:sz w:val="19"/>
+                      <w:szCs w:val="19"/>
+                      <w:lang w:val="en-US"/>
+                    </w:rPr>
+                  </w:pPr>
+                  <w:r>
+                    <w:rPr>
+                      <w:rFonts w:ascii="Consolas" w:hAnsi="Consolas" w:cs="Consolas"/>
+                      <w:b/>
+                      <w:sz w:val="19"/>
+                      <w:szCs w:val="19"/>
+                      <w:lang w:val="en-US"/>
+                    </w:rPr>
+                    <w:t>KCR_OCSP_CHECKCERTFROMRESP</w:t>
+                  </w:r>
+                </w:p>
+              </w:tc>
+              <w:tc>
+                <w:tcPr>
+                  <w:tcW w:w="1366" w:type="dxa"/>
+                </w:tcPr>
+                <w:p>
+                  <w:pPr>
+                    <w:autoSpaceDE w:val="0"/>
+                    <w:autoSpaceDN w:val="0"/>
+                    <w:adjustRightInd w:val="0"/>
+                    <w:rPr>
+                      <w:rFonts w:ascii="Consolas" w:hAnsi="Consolas" w:cs="Consolas"/>
+                      <w:color w:val="000000"/>
+                      <w:sz w:val="19"/>
+                      <w:szCs w:val="19"/>
+                      <w:highlight w:val="white"/>
+                      <w:lang w:val="en-US"/>
+                    </w:rPr>
+                  </w:pPr>
+                  <w:r>
+                    <w:rPr>
+                      <w:rFonts w:ascii="Consolas" w:hAnsi="Consolas" w:cs="Consolas"/>
+                      <w:color w:val="000000"/>
+                      <w:sz w:val="19"/>
+                      <w:szCs w:val="19"/>
+                      <w:highlight w:val="white"/>
+                      <w:lang w:val="en-US"/>
+                    </w:rPr>
+                    <w:t>0x08F0005</w:t>
+                  </w:r>
+                  <w:r>
+                    <w:rPr>
+                      <w:rFonts w:ascii="Consolas" w:hAnsi="Consolas" w:cs="Consolas"/>
+                      <w:color w:val="000000"/>
+                      <w:sz w:val="19"/>
+                      <w:szCs w:val="19"/>
+                      <w:highlight w:val="white"/>
+                      <w:lang w:val="en-US"/>
+                    </w:rPr>
+                    <w:t>c</w:t>
+                  </w:r>
+                </w:p>
+              </w:tc>
+              <w:tc>
+                <w:tcPr>
+                  <w:tcW w:w="5052" w:type="dxa"/>
+                </w:tcPr>
+                <w:p>
+                  <w:pPr>
+                    <w:rPr>
+                      <w:rFonts w:ascii="Consolas" w:hAnsi="Consolas" w:cs="Consolas"/>
+                      <w:color w:val="000000"/>
+                      <w:sz w:val="19"/>
+                      <w:szCs w:val="19"/>
+                    </w:rPr>
+                  </w:pPr>
+                  <w:r>
+                    <w:rPr>
+                      <w:rFonts w:ascii="Consolas" w:hAnsi="Consolas" w:cs="Consolas"/>
+                      <w:color w:val="000000"/>
+                      <w:sz w:val="19"/>
+                      <w:szCs w:val="19"/>
+                    </w:rPr>
+                    <w:t xml:space="preserve">Ошибка проверки сертификата </w:t>
+                  </w:r>
+                  <w:r>
+                    <w:rPr>
+                      <w:rFonts w:ascii="Consolas" w:hAnsi="Consolas" w:cs="Consolas"/>
+                      <w:color w:val="000000"/>
+                      <w:sz w:val="19"/>
+                      <w:szCs w:val="19"/>
+                      <w:lang w:val="en-US"/>
+                    </w:rPr>
+                    <w:t>OCSP</w:t>
+                  </w:r>
+                  <w:r>
+                    <w:rPr>
+                      <w:rFonts w:ascii="Consolas" w:hAnsi="Consolas" w:cs="Consolas"/>
+                      <w:color w:val="000000"/>
+                      <w:sz w:val="19"/>
+                      <w:szCs w:val="19"/>
+                    </w:rPr>
+                    <w:t>-</w:t>
+                  </w:r>
+                  <w:proofErr w:type="spellStart"/>
+                  <w:r>
+                    <w:rPr>
+                      <w:rFonts w:ascii="Consolas" w:hAnsi="Consolas" w:cs="Consolas"/>
+                      <w:color w:val="000000"/>
+                      <w:sz w:val="19"/>
+                      <w:szCs w:val="19"/>
+                    </w:rPr>
+                    <w:t>респондера</w:t>
+                  </w:r>
+                  <w:proofErr w:type="spellEnd"/>
+                </w:p>
+              </w:tc>
+            </w:tr>
+            <w:tr>
+              <w:tc>
+                <w:tcPr>
+                  <w:tcW w:w="2933" w:type="dxa"/>
+                </w:tcPr>
+                <w:p>
+                  <w:pPr>
+                    <w:autoSpaceDE w:val="0"/>
+                    <w:autoSpaceDN w:val="0"/>
+                    <w:adjustRightInd w:val="0"/>
+                    <w:rPr>
+                      <w:rFonts w:ascii="Consolas" w:hAnsi="Consolas" w:cs="Consolas"/>
+                      <w:b/>
+                      <w:sz w:val="19"/>
+                      <w:szCs w:val="19"/>
+                      <w:lang w:val="en-US"/>
+                    </w:rPr>
+                  </w:pPr>
+                  <w:r>
+                    <w:rPr>
+                      <w:rFonts w:ascii="Consolas" w:hAnsi="Consolas" w:cs="Consolas"/>
+                      <w:b/>
+                      <w:sz w:val="19"/>
+                      <w:szCs w:val="19"/>
+                      <w:lang w:val="en-US"/>
+                    </w:rPr>
+                    <w:t>KCR_CRLEXPIRED</w:t>
+                  </w:r>
+                </w:p>
+              </w:tc>
+              <w:tc>
+                <w:tcPr>
+                  <w:tcW w:w="1366" w:type="dxa"/>
+                </w:tcPr>
+                <w:p>
+                  <w:pPr>
+                    <w:autoSpaceDE w:val="0"/>
+                    <w:autoSpaceDN w:val="0"/>
+                    <w:adjustRightInd w:val="0"/>
+                    <w:rPr>
+                      <w:rFonts w:ascii="Consolas" w:hAnsi="Consolas" w:cs="Consolas"/>
+                      <w:color w:val="000000"/>
+                      <w:sz w:val="19"/>
+                      <w:szCs w:val="19"/>
+                      <w:highlight w:val="white"/>
+                      <w:lang w:val="en-US"/>
+                    </w:rPr>
+                  </w:pPr>
+                  <w:r>
+                    <w:rPr>
+                      <w:rFonts w:ascii="Consolas" w:hAnsi="Consolas" w:cs="Consolas"/>
+                      <w:color w:val="000000"/>
+                      <w:sz w:val="19"/>
+                      <w:szCs w:val="19"/>
+                      <w:highlight w:val="white"/>
+                      <w:lang w:val="en-US"/>
+                    </w:rPr>
+                    <w:t>0x08F0005</w:t>
+                  </w:r>
+                  <w:r>
+                    <w:rPr>
+                      <w:rFonts w:ascii="Consolas" w:hAnsi="Consolas" w:cs="Consolas"/>
+                      <w:color w:val="000000"/>
+                      <w:sz w:val="19"/>
+                      <w:szCs w:val="19"/>
+                      <w:highlight w:val="white"/>
+                      <w:lang w:val="en-US"/>
+                    </w:rPr>
+                    <w:t>d</w:t>
+                  </w:r>
+                </w:p>
+              </w:tc>
+              <w:tc>
+                <w:tcPr>
+                  <w:tcW w:w="5052" w:type="dxa"/>
+                </w:tcPr>
+                <w:p>
+                  <w:pPr>
+                    <w:rPr>
+                      <w:rFonts w:ascii="Consolas" w:hAnsi="Consolas" w:cs="Consolas"/>
+                      <w:color w:val="000000"/>
+                      <w:sz w:val="19"/>
+                      <w:szCs w:val="19"/>
+                    </w:rPr>
+                  </w:pPr>
+                  <w:r>
+                    <w:rPr>
+                      <w:rFonts w:ascii="Consolas" w:hAnsi="Consolas" w:cs="Consolas"/>
+                      <w:color w:val="000000"/>
+                      <w:sz w:val="19"/>
+                      <w:szCs w:val="19"/>
+                      <w:lang w:val="en-US"/>
+                    </w:rPr>
+                    <w:t>CRL</w:t>
+                  </w:r>
+                  <w:r>
+                    <w:rPr>
+                      <w:rFonts w:ascii="Consolas" w:hAnsi="Consolas" w:cs="Consolas"/>
+                      <w:color w:val="000000"/>
+                      <w:sz w:val="19"/>
+                      <w:szCs w:val="19"/>
+                    </w:rPr>
+                    <w:t>-файл просрочен</w:t>
+                  </w:r>
+                </w:p>
+              </w:tc>
+            </w:tr>
+            <w:tr>
+              <w:tc>
+                <w:tcPr>
+                  <w:tcW w:w="2933" w:type="dxa"/>
+                </w:tcPr>
+                <w:p>
+                  <w:pPr>
+                    <w:autoSpaceDE w:val="0"/>
+                    <w:autoSpaceDN w:val="0"/>
+                    <w:adjustRightInd w:val="0"/>
+                    <w:rPr>
+                      <w:rFonts w:ascii="Consolas" w:hAnsi="Consolas" w:cs="Consolas"/>
+                      <w:b/>
+                      <w:sz w:val="19"/>
+                      <w:szCs w:val="19"/>
+                    </w:rPr>
+                  </w:pPr>
+                  <w:r>
+                    <w:rPr>
+                      <w:rFonts w:ascii="Consolas" w:hAnsi="Consolas" w:cs="Consolas"/>
+                      <w:b/>
+                      <w:sz w:val="19"/>
+                      <w:szCs w:val="19"/>
+                    </w:rPr>
                     <w:t>KCR_LIBRARYNOTINITIALIZED</w:t>
                   </w:r>
                 </w:p>
@@ -25357,6 +27609,7 @@
                 <w:szCs w:val="19"/>
                 <w:lang w:val="en-US"/>
               </w:rPr>
+              <w:lastRenderedPageBreak/>
               <w:t>KalkanCrypt</w:t>
             </w:r>
             <w:proofErr w:type="spellEnd"/>
@@ -25414,25 +27667,7 @@
                 <w:sz w:val="19"/>
                 <w:szCs w:val="19"/>
               </w:rPr>
-              <w:t xml:space="preserve">Обеспечивает получение подробного кода ошибки, возникшей в процессе выполнения функций </w:t>
-            </w:r>
-            <w:proofErr w:type="spellStart"/>
-            <w:r>
-              <w:rPr>
-                <w:rFonts w:ascii="Consolas" w:hAnsi="Consolas" w:cs="Consolas"/>
-                <w:sz w:val="19"/>
-                <w:szCs w:val="19"/>
-              </w:rPr>
-              <w:t>криптопровайдера</w:t>
-            </w:r>
-            <w:proofErr w:type="spellEnd"/>
-            <w:r>
-              <w:rPr>
-                <w:rFonts w:ascii="Consolas" w:hAnsi="Consolas" w:cs="Consolas"/>
-                <w:sz w:val="19"/>
-                <w:szCs w:val="19"/>
-              </w:rPr>
-              <w:t xml:space="preserve"> </w:t>
+              <w:t xml:space="preserve">Обеспечивает получение подробного кода ошибки, возникшей в процессе выполнения функций криптопровайдера </w:t>
             </w:r>
             <w:r>
               <w:rPr>
@@ -25782,25 +28017,7 @@
                 <w:sz w:val="19"/>
                 <w:szCs w:val="19"/>
               </w:rPr>
-              <w:t xml:space="preserve">При вызове очищается протокол работы </w:t>
-            </w:r>
-            <w:proofErr w:type="spellStart"/>
-            <w:r>
-              <w:rPr>
-                <w:rFonts w:ascii="Consolas" w:hAnsi="Consolas" w:cs="Consolas"/>
-                <w:sz w:val="19"/>
-                <w:szCs w:val="19"/>
-              </w:rPr>
-              <w:t>криптопровайдера</w:t>
-            </w:r>
-            <w:proofErr w:type="spellEnd"/>
-            <w:r>
-              <w:rPr>
-                <w:rFonts w:ascii="Consolas" w:hAnsi="Consolas" w:cs="Consolas"/>
-                <w:sz w:val="19"/>
-                <w:szCs w:val="19"/>
-              </w:rPr>
-              <w:t xml:space="preserve"> и </w:t>
+              <w:t xml:space="preserve">При вызове очищается протокол работы криптопровайдера и </w:t>
             </w:r>
             <w:r>
               <w:rPr>
@@ -25893,25 +28110,7 @@
                 <w:sz w:val="19"/>
                 <w:szCs w:val="19"/>
               </w:rPr>
-              <w:t xml:space="preserve">Обеспечивает получение подробного протокола работы функций </w:t>
-            </w:r>
-            <w:proofErr w:type="spellStart"/>
-            <w:r>
-              <w:rPr>
-                <w:rFonts w:ascii="Consolas" w:hAnsi="Consolas" w:cs="Consolas"/>
-                <w:sz w:val="19"/>
-                <w:szCs w:val="19"/>
-              </w:rPr>
-              <w:t>криптопровайдера</w:t>
-            </w:r>
-            <w:proofErr w:type="spellEnd"/>
-            <w:r>
-              <w:rPr>
-                <w:rFonts w:ascii="Consolas" w:hAnsi="Consolas" w:cs="Consolas"/>
-                <w:sz w:val="19"/>
-                <w:szCs w:val="19"/>
-              </w:rPr>
-              <w:t xml:space="preserve"> </w:t>
+              <w:t xml:space="preserve">Обеспечивает получение подробного протокола работы функций криптопровайдера </w:t>
             </w:r>
             <w:r>
               <w:rPr>
@@ -26164,25 +28363,7 @@
                 <w:sz w:val="19"/>
                 <w:szCs w:val="19"/>
               </w:rPr>
-              <w:t xml:space="preserve"> — подробный протокол работы функций </w:t>
-            </w:r>
-            <w:proofErr w:type="spellStart"/>
-            <w:r>
-              <w:rPr>
-                <w:rFonts w:ascii="Consolas" w:hAnsi="Consolas" w:cs="Consolas"/>
-                <w:sz w:val="19"/>
-                <w:szCs w:val="19"/>
-              </w:rPr>
-              <w:t>криптопровайдера</w:t>
-            </w:r>
-            <w:proofErr w:type="spellEnd"/>
-            <w:r>
-              <w:rPr>
-                <w:rFonts w:ascii="Consolas" w:hAnsi="Consolas" w:cs="Consolas"/>
-                <w:sz w:val="19"/>
-                <w:szCs w:val="19"/>
-              </w:rPr>
-              <w:t>;</w:t>
+              <w:t xml:space="preserve"> — подробный протокол работы функций криптопровайдера;</w:t>
             </w:r>
           </w:p>
           <w:p>
@@ -26325,25 +28506,7 @@
                 <w:sz w:val="19"/>
                 <w:szCs w:val="19"/>
               </w:rPr>
-              <w:t xml:space="preserve">При вызове очищается протокол работы </w:t>
-            </w:r>
-            <w:proofErr w:type="spellStart"/>
-            <w:r>
-              <w:rPr>
-                <w:rFonts w:ascii="Consolas" w:hAnsi="Consolas" w:cs="Consolas"/>
-                <w:sz w:val="19"/>
-                <w:szCs w:val="19"/>
-              </w:rPr>
-              <w:t>криптопровайдера</w:t>
-            </w:r>
-            <w:proofErr w:type="spellEnd"/>
-            <w:r>
-              <w:rPr>
-                <w:rFonts w:ascii="Consolas" w:hAnsi="Consolas" w:cs="Consolas"/>
-                <w:sz w:val="19"/>
-                <w:szCs w:val="19"/>
-              </w:rPr>
-              <w:t xml:space="preserve"> и значение кода последней ошибки.</w:t>
+              <w:t>При вызове очищается протокол работы криптопровайдера и значение кода последней ошибки.</w:t>
             </w:r>
           </w:p>
         </w:tc>
@@ -28681,25 +30844,7 @@
                 <w:sz w:val="19"/>
                 <w:szCs w:val="19"/>
               </w:rPr>
-              <w:t xml:space="preserve">Освобождает ресурсы </w:t>
-            </w:r>
-            <w:proofErr w:type="spellStart"/>
-            <w:r>
-              <w:rPr>
-                <w:rFonts w:ascii="Consolas" w:hAnsi="Consolas" w:cs="Consolas"/>
-                <w:sz w:val="19"/>
-                <w:szCs w:val="19"/>
-              </w:rPr>
-              <w:t>криптопровайдера</w:t>
-            </w:r>
-            <w:proofErr w:type="spellEnd"/>
-            <w:r>
-              <w:rPr>
-                <w:rFonts w:ascii="Consolas" w:hAnsi="Consolas" w:cs="Consolas"/>
-                <w:sz w:val="19"/>
-                <w:szCs w:val="19"/>
-              </w:rPr>
-              <w:t xml:space="preserve"> </w:t>
+              <w:t xml:space="preserve">Освобождает ресурсы криптопровайдера </w:t>
             </w:r>
             <w:r>
               <w:rPr>
@@ -32374,6 +34519,7 @@
                 <w:szCs w:val="19"/>
                 <w:lang w:val="kk-KZ"/>
               </w:rPr>
+              <w:lastRenderedPageBreak/>
               <w:t xml:space="preserve">KalkanCrypt_SetProxy </w:t>
             </w:r>
             <w:r>
@@ -34275,6 +36421,7 @@
               </w:rPr>
               <w:t xml:space="preserve"> </w:t>
             </w:r>
+            <w:proofErr w:type="spellStart"/>
             <w:r>
               <w:rPr>
                 <w:rFonts w:ascii="Consolas" w:hAnsi="Consolas" w:cs="Consolas"/>
@@ -34284,6 +36431,7 @@
               </w:rPr>
               <w:t>ZipConSign</w:t>
             </w:r>
+            <w:proofErr w:type="spellEnd"/>
             <w:r>
               <w:rPr>
                 <w:rFonts w:ascii="Consolas" w:hAnsi="Consolas" w:cs="Consolas"/>
@@ -36038,7 +38186,7 @@
                 <w:sz w:val="19"/>
                 <w:szCs w:val="19"/>
               </w:rPr>
-              <w:t>(</w:t>
+              <w:t xml:space="preserve">(В текущей версии </w:t>
             </w:r>
             <w:r>
               <w:rPr>
@@ -36047,26 +38195,8 @@
                 <w:sz w:val="19"/>
                 <w:szCs w:val="19"/>
               </w:rPr>
-              <w:t xml:space="preserve">В текущей версии </w:t>
-            </w:r>
-            <w:r>
-              <w:rPr>
-                <w:rFonts w:ascii="Consolas" w:hAnsi="Consolas" w:cs="Consolas"/>
-                <w:color w:val="000000"/>
-                <w:sz w:val="19"/>
-                <w:szCs w:val="19"/>
-              </w:rPr>
               <w:lastRenderedPageBreak/>
-              <w:t>не используется</w:t>
-            </w:r>
-            <w:r>
-              <w:rPr>
-                <w:rFonts w:ascii="Consolas" w:hAnsi="Consolas" w:cs="Consolas"/>
-                <w:color w:val="000000"/>
-                <w:sz w:val="19"/>
-                <w:szCs w:val="19"/>
-              </w:rPr>
-              <w:t>)</w:t>
+              <w:t>не используется)</w:t>
             </w:r>
             <w:r>
               <w:rPr>
@@ -36182,8 +38312,6 @@
               </w:rPr>
               <w:t>.</w:t>
             </w:r>
-            <w:bookmarkStart w:id="0" w:name="_GoBack"/>
-            <w:bookmarkEnd w:id="0"/>
           </w:p>
         </w:tc>
         <w:tc>
@@ -36486,7 +38614,7 @@
         </mc:Choice>
         <mc:Fallback>
           <w:pict>
-            <v:line w14:anchorId="77548E38" id="Прямая соединительная линия 3" o:spid="_x0000_s1026" style="position:absolute;z-index:251659264;visibility:visible;mso-wrap-style:square;mso-width-percent:0;mso-height-percent:0;mso-wrap-distance-left:9pt;mso-wrap-distance-top:0;mso-wrap-distance-right:9pt;mso-wrap-distance-bottom:0;mso-position-horizontal:absolute;mso-position-horizontal-relative:text;mso-position-vertical:absolute;mso-position-vertical-relative:text;mso-width-percent:0;mso-height-percent:0;mso-width-relative:page;mso-height-relative:page" from="-37.75pt,-.5pt" to="492.75pt,-.5pt" o:gfxdata="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" filled="t" strokecolor="#76923c" strokeweight="3pt">
+            <v:line w14:anchorId="59AB5B7F" id="Прямая соединительная линия 3" o:spid="_x0000_s1026" style="position:absolute;z-index:251659264;visibility:visible;mso-wrap-style:square;mso-width-percent:0;mso-height-percent:0;mso-wrap-distance-left:9pt;mso-wrap-distance-top:0;mso-wrap-distance-right:9pt;mso-wrap-distance-bottom:0;mso-position-horizontal:absolute;mso-position-horizontal-relative:text;mso-position-vertical:absolute;mso-position-vertical-relative:text;mso-width-percent:0;mso-height-percent:0;mso-width-relative:page;mso-height-relative:page" from="-37.75pt,-.5pt" to="492.75pt,-.5pt" o:gfxdata="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" filled="t" strokecolor="#76923c" strokeweight="3pt">
               <o:lock v:ext="edit" shapetype="f"/>
             </v:line>
           </w:pict>
@@ -37016,7 +39144,7 @@
     <w:lsdException w:name="HTML Code" w:semiHidden="1" w:unhideWhenUsed="1"/>
     <w:lsdException w:name="HTML Definition" w:semiHidden="1" w:unhideWhenUsed="1"/>
     <w:lsdException w:name="HTML Keyboard" w:semiHidden="1" w:unhideWhenUsed="1"/>
-    <w:lsdException w:name="HTML Preformatted" w:semiHidden="1" w:unhideWhenUsed="1"/>
+    <w:lsdException w:name="HTML Preformatted" w:semiHidden="1" w:uiPriority="99" w:unhideWhenUsed="1"/>
     <w:lsdException w:name="HTML Sample" w:semiHidden="1" w:unhideWhenUsed="1"/>
     <w:lsdException w:name="HTML Typewriter" w:semiHidden="1" w:unhideWhenUsed="1"/>
     <w:lsdException w:name="HTML Variable" w:semiHidden="1" w:unhideWhenUsed="1"/>
@@ -37516,6 +39644,49 @@
       <w:szCs w:val="24"/>
     </w:rPr>
   </w:style>
+  <w:style w:type="paragraph" w:styleId="HTML">
+    <w:name w:val="HTML Preformatted"/>
+    <w:basedOn w:val="a"/>
+    <w:link w:val="HTML0"/>
+    <w:uiPriority w:val="99"/>
+    <w:unhideWhenUsed/>
+    <w:rsid w:val="001D00E7"/>
+    <w:pPr>
+      <w:tabs>
+        <w:tab w:val="left" w:pos="916"/>
+        <w:tab w:val="left" w:pos="1832"/>
+        <w:tab w:val="left" w:pos="2748"/>
+        <w:tab w:val="left" w:pos="3664"/>
+        <w:tab w:val="left" w:pos="4580"/>
+        <w:tab w:val="left" w:pos="5496"/>
+        <w:tab w:val="left" w:pos="6412"/>
+        <w:tab w:val="left" w:pos="7328"/>
+        <w:tab w:val="left" w:pos="8244"/>
+        <w:tab w:val="left" w:pos="9160"/>
+        <w:tab w:val="left" w:pos="10076"/>
+        <w:tab w:val="left" w:pos="10992"/>
+        <w:tab w:val="left" w:pos="11908"/>
+        <w:tab w:val="left" w:pos="12824"/>
+        <w:tab w:val="left" w:pos="13740"/>
+        <w:tab w:val="left" w:pos="14656"/>
+      </w:tabs>
+    </w:pPr>
+    <w:rPr>
+      <w:rFonts w:ascii="Courier New" w:hAnsi="Courier New" w:cs="Courier New"/>
+      <w:sz w:val="20"/>
+      <w:szCs w:val="20"/>
+    </w:rPr>
+  </w:style>
+  <w:style w:type="character" w:customStyle="1" w:styleId="HTML0">
+    <w:name w:val="Стандартный HTML Знак"/>
+    <w:basedOn w:val="a0"/>
+    <w:link w:val="HTML"/>
+    <w:uiPriority w:val="99"/>
+    <w:rsid w:val="001D00E7"/>
+    <w:rPr>
+      <w:rFonts w:ascii="Courier New" w:hAnsi="Courier New" w:cs="Courier New"/>
+    </w:rPr>
+  </w:style>
 </w:styles>
 </file>
 
@@ -37809,7 +39980,7 @@
 </file>
 
 <file path=customXml/itemProps1.xml><?xml version="1.0" encoding="utf-8"?>
-<ds:datastoreItem xmlns:ds="http://schemas.openxmlformats.org/officeDocument/2006/customXml" ds:itemID="{786C82C6-084F-41D4-827C-5B98BD3F2F2E}">
+<ds:datastoreItem xmlns:ds="http://schemas.openxmlformats.org/officeDocument/2006/customXml" ds:itemID="{1CA146B3-32F1-449B-9177-986AACC087E1}">
   <ds:schemaRefs>
     <ds:schemaRef ds:uri="http://schemas.openxmlformats.org/officeDocument/2006/bibliography"/>
   </ds:schemaRefs>

</xml_diff>